<commit_message>
Added more to Software Requirements and changed up the database schema a bit.
</commit_message>
<xml_diff>
--- a/paperwork/requirements/KzooRPReq.docx
+++ b/paperwork/requirements/KzooRPReq.docx
@@ -55,7 +55,7 @@
       </w:r>
       <w:bookmarkEnd w:id="1871563995"/>
     </w:p>
-    <w:p xmlns:wp14="http://schemas.microsoft.com/office/word/2010/wordml" wp14:textId="41896C5A">
+    <w:p xmlns:wp14="http://schemas.microsoft.com/office/word/2010/wordml" wp14:textId="4A97061D">
       <w:pPr>
         <w:pStyle w:val="ListParagraph"/>
         <w:numPr>
@@ -135,6 +135,13 @@
           <w:sz w:val="24"/>
           <w:szCs w:val="24"/>
         </w:rPr>
+        <w:t xml:space="preserve"> and Portage</w:t>
+      </w:r>
+      <w:r>
+        <w:rPr>
+          <w:sz w:val="24"/>
+          <w:szCs w:val="24"/>
+        </w:rPr>
         <w:t>.</w:t>
       </w:r>
     </w:p>
@@ -169,7 +176,14 @@
           <w:sz w:val="24"/>
           <w:szCs w:val="24"/>
         </w:rPr>
-        <w:t xml:space="preserve"> different data structures to store the necessary data collected from the user and from the </w:t>
+        <w:t xml:space="preserve"> different data structures to store the necessary data collected from the user and </w:t>
+      </w:r>
+      <w:r>
+        <w:rPr>
+          <w:sz w:val="24"/>
+          <w:szCs w:val="24"/>
+        </w:rPr>
+        <w:t xml:space="preserve">use a database to store augmented data retrieved from an </w:t>
       </w:r>
       <w:r>
         <w:rPr>
@@ -183,14 +197,35 @@
           <w:sz w:val="24"/>
           <w:szCs w:val="24"/>
         </w:rPr>
-        <w:t xml:space="preserve"> data (</w:t>
-      </w:r>
-      <w:r>
-        <w:rPr>
-          <w:sz w:val="24"/>
-          <w:szCs w:val="24"/>
-        </w:rPr>
-        <w:t xml:space="preserve">What data structures are still being </w:t>
+        <w:t xml:space="preserve"> database.</w:t>
+      </w:r>
+      <w:r>
+        <w:rPr>
+          <w:sz w:val="24"/>
+          <w:szCs w:val="24"/>
+        </w:rPr>
+        <w:t xml:space="preserve"> </w:t>
+      </w:r>
+      <w:r>
+        <w:rPr>
+          <w:sz w:val="24"/>
+          <w:szCs w:val="24"/>
+        </w:rPr>
+        <w:t>(</w:t>
+      </w:r>
+      <w:r>
+        <w:rPr>
+          <w:sz w:val="24"/>
+          <w:szCs w:val="24"/>
+        </w:rPr>
+        <w:t>What data structures are still bein</w:t>
+      </w:r>
+      <w:r>
+        <w:rPr>
+          <w:sz w:val="24"/>
+          <w:szCs w:val="24"/>
+        </w:rPr>
+        <w:t xml:space="preserve">g </w:t>
       </w:r>
       <w:r>
         <w:rPr>
@@ -204,7 +239,14 @@
           <w:sz w:val="24"/>
           <w:szCs w:val="24"/>
         </w:rPr>
-        <w:t>etermined</w:t>
+        <w:t>etermin</w:t>
+      </w:r>
+      <w:r>
+        <w:rPr>
+          <w:sz w:val="24"/>
+          <w:szCs w:val="24"/>
+        </w:rPr>
+        <w:t>ed</w:t>
       </w:r>
       <w:r>
         <w:rPr>
@@ -280,7 +322,35 @@
           <w:sz w:val="24"/>
           <w:szCs w:val="24"/>
         </w:rPr>
-        <w:t>ther the shortest or most time efficient route.</w:t>
+        <w:t>ther the</w:t>
+      </w:r>
+      <w:r>
+        <w:rPr>
+          <w:sz w:val="24"/>
+          <w:szCs w:val="24"/>
+        </w:rPr>
+        <w:t xml:space="preserve"> shortest</w:t>
+      </w:r>
+      <w:r>
+        <w:rPr>
+          <w:sz w:val="24"/>
+          <w:szCs w:val="24"/>
+        </w:rPr>
+        <w:t xml:space="preserve"> or</w:t>
+      </w:r>
+      <w:r>
+        <w:rPr>
+          <w:sz w:val="24"/>
+          <w:szCs w:val="24"/>
+        </w:rPr>
+        <w:t xml:space="preserve"> most time efficient route</w:t>
+      </w:r>
+      <w:r>
+        <w:rPr>
+          <w:sz w:val="24"/>
+          <w:szCs w:val="24"/>
+        </w:rPr>
+        <w:t>.</w:t>
       </w:r>
     </w:p>
     <w:p>
@@ -356,7 +426,21 @@
           <w:sz w:val="24"/>
           <w:szCs w:val="24"/>
         </w:rPr>
-        <w:t xml:space="preserve">, road types, </w:t>
+        <w:t xml:space="preserve">, road </w:t>
+      </w:r>
+      <w:r>
+        <w:rPr>
+          <w:sz w:val="24"/>
+          <w:szCs w:val="24"/>
+        </w:rPr>
+        <w:t>favorability</w:t>
+      </w:r>
+      <w:r>
+        <w:rPr>
+          <w:sz w:val="24"/>
+          <w:szCs w:val="24"/>
+        </w:rPr>
+        <w:t xml:space="preserve">, </w:t>
       </w:r>
       <w:r>
         <w:rPr>
@@ -384,21 +468,76 @@
           <w:sz w:val="24"/>
           <w:szCs w:val="24"/>
         </w:rPr>
-        <w:t xml:space="preserve"> reroute the user if </w:t>
-      </w:r>
-      <w:r>
-        <w:rPr>
-          <w:sz w:val="24"/>
-          <w:szCs w:val="24"/>
-        </w:rPr>
-        <w:t>required</w:t>
-      </w:r>
-      <w:r>
-        <w:rPr>
-          <w:sz w:val="24"/>
-          <w:szCs w:val="24"/>
-        </w:rPr>
-        <w:t xml:space="preserve">. </w:t>
+        <w:t xml:space="preserve"> reroute the us</w:t>
+      </w:r>
+      <w:r>
+        <w:rPr>
+          <w:sz w:val="24"/>
+          <w:szCs w:val="24"/>
+        </w:rPr>
+        <w:t xml:space="preserve">er if </w:t>
+      </w:r>
+      <w:r>
+        <w:rPr>
+          <w:sz w:val="24"/>
+          <w:szCs w:val="24"/>
+        </w:rPr>
+        <w:t>re</w:t>
+      </w:r>
+      <w:r>
+        <w:rPr>
+          <w:sz w:val="24"/>
+          <w:szCs w:val="24"/>
+        </w:rPr>
+        <w:t>quired</w:t>
+      </w:r>
+      <w:r>
+        <w:rPr>
+          <w:sz w:val="24"/>
+          <w:szCs w:val="24"/>
+        </w:rPr>
+        <w:t>.</w:t>
+      </w:r>
+    </w:p>
+    <w:p>
+      <w:pPr>
+        <w:pStyle w:val="ListParagraph"/>
+        <w:numPr>
+          <w:ilvl w:val="1"/>
+          <w:numId w:val="7"/>
+        </w:numPr>
+        <w:rPr>
+          <w:sz w:val="24"/>
+          <w:szCs w:val="24"/>
+        </w:rPr>
+      </w:pPr>
+      <w:r>
+        <w:rPr>
+          <w:sz w:val="24"/>
+          <w:szCs w:val="24"/>
+        </w:rPr>
+        <w:t xml:space="preserve"> Road favorability is </w:t>
+      </w:r>
+      <w:r>
+        <w:rPr>
+          <w:sz w:val="24"/>
+          <w:szCs w:val="24"/>
+        </w:rPr>
+        <w:t>determined</w:t>
+      </w:r>
+      <w:r>
+        <w:rPr>
+          <w:sz w:val="24"/>
+          <w:szCs w:val="24"/>
+        </w:rPr>
+        <w:t xml:space="preserve"> by the city of Kalamazoo’s plan to migrate roads to be more bike and pedestrian friendly by 2025.</w:t>
+      </w:r>
+      <w:r>
+        <w:rPr>
+          <w:sz w:val="24"/>
+          <w:szCs w:val="24"/>
+        </w:rPr>
+        <w:t xml:space="preserve"> </w:t>
       </w:r>
     </w:p>
     <w:p>
@@ -476,7 +615,7 @@
         <w:t>User Interface Requirements:</w:t>
       </w:r>
     </w:p>
-    <w:p xmlns:wp14="http://schemas.microsoft.com/office/word/2010/wordml" wp14:textId="00E57D52">
+    <w:p xmlns:wp14="http://schemas.microsoft.com/office/word/2010/wordml" wp14:textId="3AB1D621">
       <w:pPr>
         <w:pStyle w:val="ListParagraph"/>
         <w:numPr>
@@ -507,10 +646,24 @@
           <w:sz w:val="24"/>
           <w:szCs w:val="24"/>
         </w:rPr>
-        <w:t xml:space="preserve"> display a map of Kalamazoo so that the user will be able to zoom, scroll, and place nodes. </w:t>
-      </w:r>
-    </w:p>
-    <w:p xmlns:wp14="http://schemas.microsoft.com/office/word/2010/wordml" wp14:textId="3C429987">
+        <w:t xml:space="preserve"> display a map of Kalamazoo</w:t>
+      </w:r>
+      <w:r>
+        <w:rPr>
+          <w:sz w:val="24"/>
+          <w:szCs w:val="24"/>
+        </w:rPr>
+        <w:t xml:space="preserve"> and Portage, </w:t>
+      </w:r>
+      <w:r>
+        <w:rPr>
+          <w:sz w:val="24"/>
+          <w:szCs w:val="24"/>
+        </w:rPr>
+        <w:t xml:space="preserve">the user will be able to zoom, scroll, and place nodes. </w:t>
+      </w:r>
+    </w:p>
+    <w:p>
       <w:pPr>
         <w:pStyle w:val="ListParagraph"/>
         <w:numPr>
@@ -527,6 +680,109 @@
           <w:sz w:val="24"/>
           <w:szCs w:val="24"/>
         </w:rPr>
+        <w:t>The software shall have a hidden navigation bar that can be opened on the left side of the window</w:t>
+      </w:r>
+      <w:r>
+        <w:rPr>
+          <w:sz w:val="24"/>
+          <w:szCs w:val="24"/>
+        </w:rPr>
+        <w:t>,</w:t>
+      </w:r>
+      <w:r>
+        <w:rPr>
+          <w:sz w:val="24"/>
+          <w:szCs w:val="24"/>
+        </w:rPr>
+        <w:t xml:space="preserve"> </w:t>
+      </w:r>
+      <w:r>
+        <w:rPr>
+          <w:sz w:val="24"/>
+          <w:szCs w:val="24"/>
+        </w:rPr>
+        <w:t xml:space="preserve">navbar will </w:t>
+      </w:r>
+      <w:r>
+        <w:rPr>
+          <w:sz w:val="24"/>
+          <w:szCs w:val="24"/>
+        </w:rPr>
+        <w:t>contain</w:t>
+      </w:r>
+      <w:r>
+        <w:rPr>
+          <w:sz w:val="24"/>
+          <w:szCs w:val="24"/>
+        </w:rPr>
+        <w:t xml:space="preserve"> type, favorability, amenities, reset, and </w:t>
+      </w:r>
+      <w:r>
+        <w:rPr>
+          <w:sz w:val="24"/>
+          <w:szCs w:val="24"/>
+        </w:rPr>
+        <w:t xml:space="preserve">about </w:t>
+      </w:r>
+      <w:r>
+        <w:rPr>
+          <w:sz w:val="24"/>
+          <w:szCs w:val="24"/>
+        </w:rPr>
+        <w:t xml:space="preserve">buttons and </w:t>
+      </w:r>
+      <w:r>
+        <w:rPr>
+          <w:sz w:val="24"/>
+          <w:szCs w:val="24"/>
+        </w:rPr>
+        <w:t>links</w:t>
+      </w:r>
+      <w:r>
+        <w:rPr>
+          <w:sz w:val="24"/>
+          <w:szCs w:val="24"/>
+        </w:rPr>
+        <w:t>.</w:t>
+      </w:r>
+    </w:p>
+    <w:p>
+      <w:pPr>
+        <w:pStyle w:val="ListParagraph"/>
+        <w:numPr>
+          <w:ilvl w:val="0"/>
+          <w:numId w:val="1"/>
+        </w:numPr>
+        <w:rPr>
+          <w:sz w:val="24"/>
+          <w:szCs w:val="24"/>
+        </w:rPr>
+      </w:pPr>
+      <w:r>
+        <w:rPr>
+          <w:sz w:val="24"/>
+          <w:szCs w:val="24"/>
+        </w:rPr>
+        <w:t>Software shall have a radio style button displaying transportation types.</w:t>
+      </w:r>
+    </w:p>
+    <w:p xmlns:wp14="http://schemas.microsoft.com/office/word/2010/wordml" wp14:textId="79E3A7B6">
+      <w:pPr>
+        <w:pStyle w:val="ListParagraph"/>
+        <w:numPr>
+          <w:ilvl w:val="0"/>
+          <w:numId w:val="1"/>
+        </w:numPr>
+        <w:rPr>
+          <w:sz w:val="24"/>
+          <w:szCs w:val="24"/>
+        </w:rPr>
+      </w:pPr>
+      <w:r>
+        <w:rPr>
+          <w:sz w:val="24"/>
+          <w:szCs w:val="24"/>
+        </w:rPr>
         <w:t>The soft</w:t>
       </w:r>
       <w:r>
@@ -541,14 +797,152 @@
           <w:sz w:val="24"/>
           <w:szCs w:val="24"/>
         </w:rPr>
-        <w:t>allow the user to mark checkboxes to dictate what roads</w:t>
-      </w:r>
-      <w:r>
-        <w:rPr>
-          <w:sz w:val="24"/>
-          <w:szCs w:val="24"/>
-        </w:rPr>
-        <w:t>, bike lanes or not, and add or remove layers that would add amenities to the map, like stores.</w:t>
+        <w:t xml:space="preserve">allow the user </w:t>
+      </w:r>
+      <w:r>
+        <w:rPr>
+          <w:sz w:val="24"/>
+          <w:szCs w:val="24"/>
+        </w:rPr>
+        <w:t xml:space="preserve">to use </w:t>
+      </w:r>
+      <w:r>
+        <w:rPr>
+          <w:sz w:val="24"/>
+          <w:szCs w:val="24"/>
+        </w:rPr>
+        <w:t>multiple</w:t>
+      </w:r>
+      <w:r>
+        <w:rPr>
+          <w:sz w:val="24"/>
+          <w:szCs w:val="24"/>
+        </w:rPr>
+        <w:t xml:space="preserve"> </w:t>
+      </w:r>
+      <w:r>
+        <w:rPr>
+          <w:sz w:val="24"/>
+          <w:szCs w:val="24"/>
+        </w:rPr>
+        <w:t>slider</w:t>
+      </w:r>
+      <w:r>
+        <w:rPr>
+          <w:sz w:val="24"/>
+          <w:szCs w:val="24"/>
+        </w:rPr>
+        <w:t>s</w:t>
+      </w:r>
+      <w:r>
+        <w:rPr>
+          <w:sz w:val="24"/>
+          <w:szCs w:val="24"/>
+        </w:rPr>
+        <w:t xml:space="preserve"> to dictate the favorability of certain types of roads</w:t>
+      </w:r>
+      <w:r>
+        <w:rPr>
+          <w:sz w:val="24"/>
+          <w:szCs w:val="24"/>
+        </w:rPr>
+        <w:t>.</w:t>
+      </w:r>
+    </w:p>
+    <w:p>
+      <w:pPr>
+        <w:pStyle w:val="ListParagraph"/>
+        <w:numPr>
+          <w:ilvl w:val="0"/>
+          <w:numId w:val="1"/>
+        </w:numPr>
+        <w:rPr>
+          <w:sz w:val="24"/>
+          <w:szCs w:val="24"/>
+        </w:rPr>
+      </w:pPr>
+      <w:r>
+        <w:rPr>
+          <w:sz w:val="24"/>
+          <w:szCs w:val="24"/>
+        </w:rPr>
+        <w:t xml:space="preserve">The UI shall allow the user to turn </w:t>
+      </w:r>
+      <w:r>
+        <w:rPr>
+          <w:sz w:val="24"/>
+          <w:szCs w:val="24"/>
+        </w:rPr>
+        <w:t>on and</w:t>
+      </w:r>
+      <w:r>
+        <w:rPr>
+          <w:sz w:val="24"/>
+          <w:szCs w:val="24"/>
+        </w:rPr>
+        <w:t xml:space="preserve"> </w:t>
+      </w:r>
+      <w:r>
+        <w:rPr>
+          <w:sz w:val="24"/>
+          <w:szCs w:val="24"/>
+        </w:rPr>
+        <w:t>off</w:t>
+      </w:r>
+      <w:r>
+        <w:rPr>
+          <w:sz w:val="24"/>
+          <w:szCs w:val="24"/>
+        </w:rPr>
+        <w:t xml:space="preserve"> layers </w:t>
+      </w:r>
+      <w:r>
+        <w:rPr>
+          <w:sz w:val="24"/>
+          <w:szCs w:val="24"/>
+        </w:rPr>
+        <w:t xml:space="preserve">via checkboxes, these layers will </w:t>
+      </w:r>
+      <w:r>
+        <w:rPr>
+          <w:sz w:val="24"/>
+          <w:szCs w:val="24"/>
+        </w:rPr>
+        <w:t>contain</w:t>
+      </w:r>
+      <w:r>
+        <w:rPr>
+          <w:sz w:val="24"/>
+          <w:szCs w:val="24"/>
+        </w:rPr>
+        <w:t xml:space="preserve"> amenities of the area.</w:t>
+      </w:r>
+    </w:p>
+    <w:p>
+      <w:pPr>
+        <w:pStyle w:val="ListParagraph"/>
+        <w:numPr>
+          <w:ilvl w:val="0"/>
+          <w:numId w:val="1"/>
+        </w:numPr>
+        <w:rPr>
+          <w:sz w:val="24"/>
+          <w:szCs w:val="24"/>
+        </w:rPr>
+      </w:pPr>
+      <w:r>
+        <w:rPr>
+          <w:sz w:val="24"/>
+          <w:szCs w:val="24"/>
+        </w:rPr>
+        <w:t>The UI shall have a button to export the directions to a CSV or GPX</w:t>
+      </w:r>
+      <w:r>
+        <w:rPr>
+          <w:sz w:val="24"/>
+          <w:szCs w:val="24"/>
+        </w:rPr>
+        <w:t>.</w:t>
       </w:r>
     </w:p>
     <w:p xmlns:wp14="http://schemas.microsoft.com/office/word/2010/wordml" wp14:textId="3C1170BC">
@@ -571,7 +965,7 @@
         <w:t>Capabilities Requirements:</w:t>
       </w:r>
     </w:p>
-    <w:p xmlns:wp14="http://schemas.microsoft.com/office/word/2010/wordml" wp14:textId="1E02F0DE">
+    <w:p xmlns:wp14="http://schemas.microsoft.com/office/word/2010/wordml" wp14:textId="04D02D81">
       <w:pPr>
         <w:pStyle w:val="ListParagraph"/>
         <w:numPr>
@@ -609,7 +1003,35 @@
           <w:sz w:val="24"/>
           <w:szCs w:val="24"/>
         </w:rPr>
-        <w:t xml:space="preserve">take 15-30 seconds to plan and </w:t>
+        <w:t>take 15-30 seconds to plan</w:t>
+      </w:r>
+      <w:r>
+        <w:rPr>
+          <w:sz w:val="24"/>
+          <w:szCs w:val="24"/>
+        </w:rPr>
+        <w:t xml:space="preserve"> and display</w:t>
+      </w:r>
+      <w:r>
+        <w:rPr>
+          <w:sz w:val="24"/>
+          <w:szCs w:val="24"/>
+        </w:rPr>
+        <w:t xml:space="preserve"> </w:t>
+      </w:r>
+      <w:r>
+        <w:rPr>
+          <w:sz w:val="24"/>
+          <w:szCs w:val="24"/>
+        </w:rPr>
+        <w:t>and</w:t>
+      </w:r>
+      <w:r>
+        <w:rPr>
+          <w:sz w:val="24"/>
+          <w:szCs w:val="24"/>
+        </w:rPr>
+        <w:t xml:space="preserve"> </w:t>
       </w:r>
       <w:r>
         <w:rPr>
@@ -625,7 +1047,6 @@
         </w:rPr>
         <w:t xml:space="preserve"> run on chrome, </w:t>
       </w:r>
-      <w:proofErr w:type="spellStart"/>
       <w:r>
         <w:rPr>
           <w:sz w:val="24"/>
@@ -633,7 +1054,6 @@
         </w:rPr>
         <w:t>firefox</w:t>
       </w:r>
-      <w:proofErr w:type="spellEnd"/>
       <w:r>
         <w:rPr>
           <w:sz w:val="24"/>
@@ -647,6 +1067,102 @@
           <w:szCs w:val="24"/>
         </w:rPr>
         <w:t xml:space="preserve"> </w:t>
+      </w:r>
+    </w:p>
+    <w:p>
+      <w:pPr>
+        <w:pStyle w:val="ListParagraph"/>
+        <w:numPr>
+          <w:ilvl w:val="0"/>
+          <w:numId w:val="2"/>
+        </w:numPr>
+        <w:rPr>
+          <w:sz w:val="24"/>
+          <w:szCs w:val="24"/>
+        </w:rPr>
+      </w:pPr>
+      <w:r>
+        <w:rPr>
+          <w:sz w:val="24"/>
+          <w:szCs w:val="24"/>
+        </w:rPr>
+        <w:t>The software shall also run on Apple and Andr</w:t>
+      </w:r>
+      <w:r>
+        <w:rPr>
+          <w:sz w:val="24"/>
+          <w:szCs w:val="24"/>
+        </w:rPr>
+        <w:t>oi</w:t>
+      </w:r>
+      <w:r>
+        <w:rPr>
+          <w:sz w:val="24"/>
+          <w:szCs w:val="24"/>
+        </w:rPr>
+        <w:t>d</w:t>
+      </w:r>
+      <w:r>
+        <w:rPr>
+          <w:sz w:val="24"/>
+          <w:szCs w:val="24"/>
+        </w:rPr>
+        <w:t xml:space="preserve"> devices by having a res</w:t>
+      </w:r>
+      <w:r>
+        <w:rPr>
+          <w:sz w:val="24"/>
+          <w:szCs w:val="24"/>
+        </w:rPr>
+        <w:t>p</w:t>
+      </w:r>
+      <w:r>
+        <w:rPr>
+          <w:sz w:val="24"/>
+          <w:szCs w:val="24"/>
+        </w:rPr>
+        <w:t xml:space="preserve">onsive web page based on </w:t>
+      </w:r>
+      <w:r>
+        <w:rPr>
+          <w:sz w:val="24"/>
+          <w:szCs w:val="24"/>
+        </w:rPr>
+        <w:t>display</w:t>
+      </w:r>
+      <w:r>
+        <w:rPr>
+          <w:sz w:val="24"/>
+          <w:szCs w:val="24"/>
+        </w:rPr>
+        <w:t xml:space="preserve"> </w:t>
+      </w:r>
+      <w:r>
+        <w:rPr>
+          <w:sz w:val="24"/>
+          <w:szCs w:val="24"/>
+        </w:rPr>
+        <w:t>size</w:t>
+      </w:r>
+    </w:p>
+    <w:p>
+      <w:pPr>
+        <w:pStyle w:val="ListParagraph"/>
+        <w:numPr>
+          <w:ilvl w:val="0"/>
+          <w:numId w:val="2"/>
+        </w:numPr>
+        <w:rPr>
+          <w:sz w:val="24"/>
+          <w:szCs w:val="24"/>
+        </w:rPr>
+      </w:pPr>
+      <w:r>
+        <w:rPr>
+          <w:sz w:val="24"/>
+          <w:szCs w:val="24"/>
+        </w:rPr>
+        <w:t>The database shall use less than 1GB of space.</w:t>
       </w:r>
     </w:p>
     <w:p xmlns:wp14="http://schemas.microsoft.com/office/word/2010/wordml" wp14:textId="0E162341">
@@ -669,7 +1185,7 @@
         <w:t>Software Interface Requirements:</w:t>
       </w:r>
     </w:p>
-    <w:p xmlns:wp14="http://schemas.microsoft.com/office/word/2010/wordml" wp14:textId="21700254">
+    <w:p xmlns:wp14="http://schemas.microsoft.com/office/word/2010/wordml" wp14:textId="2A378021">
       <w:pPr>
         <w:pStyle w:val="ListParagraph"/>
         <w:numPr>
@@ -763,35 +1279,69 @@
           <w:sz w:val="24"/>
           <w:szCs w:val="24"/>
         </w:rPr>
-        <w:t xml:space="preserve"> a database linke</w:t>
-      </w:r>
-      <w:r>
-        <w:rPr>
-          <w:sz w:val="24"/>
-          <w:szCs w:val="24"/>
-        </w:rPr>
-        <w:t xml:space="preserve">d to </w:t>
-      </w:r>
-      <w:r>
-        <w:rPr>
-          <w:sz w:val="24"/>
-          <w:szCs w:val="24"/>
-        </w:rPr>
-        <w:t>all</w:t>
-      </w:r>
-      <w:r>
-        <w:rPr>
-          <w:sz w:val="24"/>
-          <w:szCs w:val="24"/>
-        </w:rPr>
-        <w:t xml:space="preserve"> the data on OSM.</w:t>
-      </w:r>
-      <w:r>
-        <w:rPr>
-          <w:sz w:val="24"/>
-          <w:szCs w:val="24"/>
-        </w:rPr>
-        <w:t xml:space="preserve"> </w:t>
+        <w:t xml:space="preserve"> a database </w:t>
+      </w:r>
+      <w:r>
+        <w:rPr>
+          <w:sz w:val="24"/>
+          <w:szCs w:val="24"/>
+        </w:rPr>
+        <w:t>pulling data from OSM.</w:t>
+      </w:r>
+    </w:p>
+    <w:p>
+      <w:pPr>
+        <w:pStyle w:val="ListParagraph"/>
+        <w:numPr>
+          <w:ilvl w:val="0"/>
+          <w:numId w:val="3"/>
+        </w:numPr>
+        <w:rPr>
+          <w:sz w:val="24"/>
+          <w:szCs w:val="24"/>
+        </w:rPr>
+      </w:pPr>
+      <w:r>
+        <w:rPr>
+          <w:sz w:val="24"/>
+          <w:szCs w:val="24"/>
+        </w:rPr>
+        <w:t>A custom</w:t>
+      </w:r>
+      <w:r>
+        <w:rPr>
+          <w:sz w:val="24"/>
+          <w:szCs w:val="24"/>
+        </w:rPr>
+        <w:t xml:space="preserve"> database shall be </w:t>
+      </w:r>
+      <w:r>
+        <w:rPr>
+          <w:sz w:val="24"/>
+          <w:szCs w:val="24"/>
+        </w:rPr>
+        <w:t xml:space="preserve">created </w:t>
+      </w:r>
+      <w:r>
+        <w:rPr>
+          <w:sz w:val="24"/>
+          <w:szCs w:val="24"/>
+        </w:rPr>
+        <w:t>and mainta</w:t>
+      </w:r>
+      <w:r>
+        <w:rPr>
+          <w:sz w:val="24"/>
+          <w:szCs w:val="24"/>
+        </w:rPr>
+        <w:t>ined</w:t>
+      </w:r>
+      <w:r>
+        <w:rPr>
+          <w:sz w:val="24"/>
+          <w:szCs w:val="24"/>
+        </w:rPr>
+        <w:t xml:space="preserve"> via MySQL.</w:t>
       </w:r>
     </w:p>
     <w:p xmlns:wp14="http://schemas.microsoft.com/office/word/2010/wordml" wp14:textId="60A5E9B4">
@@ -819,7 +1369,7 @@
         <w:pStyle w:val="ListParagraph"/>
         <w:numPr>
           <w:ilvl w:val="0"/>
-          <w:numId w:val="4"/>
+          <w:numId w:val="8"/>
         </w:numPr>
         <w:rPr>
           <w:sz w:val="24"/>
@@ -869,31 +1419,609 @@
         <w:t xml:space="preserve"> </w:t>
       </w:r>
     </w:p>
-    <w:p xmlns:wp14="http://schemas.microsoft.com/office/word/2010/wordml" wp14:textId="28ADFC25">
+    <w:p>
       <w:pPr>
         <w:pStyle w:val="ListParagraph"/>
         <w:numPr>
           <w:ilvl w:val="0"/>
-          <w:numId w:val="4"/>
-        </w:numPr>
-        <w:rPr>
-          <w:sz w:val="24"/>
-          <w:szCs w:val="24"/>
-        </w:rPr>
-      </w:pPr>
-      <w:r>
-        <w:rPr>
-          <w:sz w:val="24"/>
-          <w:szCs w:val="24"/>
-        </w:rPr>
-        <w:t>The software shall allow the user to select different road options</w:t>
-      </w:r>
-      <w:r>
-        <w:rPr>
-          <w:sz w:val="24"/>
-          <w:szCs w:val="24"/>
-        </w:rPr>
-        <w:t xml:space="preserve"> via checkboxes</w:t>
+          <w:numId w:val="8"/>
+        </w:numPr>
+        <w:rPr>
+          <w:sz w:val="24"/>
+          <w:szCs w:val="24"/>
+        </w:rPr>
+      </w:pPr>
+      <w:r>
+        <w:rPr>
+          <w:sz w:val="24"/>
+          <w:szCs w:val="24"/>
+        </w:rPr>
+        <w:t>The software shall use a radio style button to allow the user to pick their preferred mode of transportation.</w:t>
+      </w:r>
+    </w:p>
+    <w:p>
+      <w:pPr>
+        <w:pStyle w:val="ListParagraph"/>
+        <w:numPr>
+          <w:ilvl w:val="1"/>
+          <w:numId w:val="8"/>
+        </w:numPr>
+        <w:rPr>
+          <w:sz w:val="24"/>
+          <w:szCs w:val="24"/>
+        </w:rPr>
+      </w:pPr>
+      <w:r>
+        <w:rPr>
+          <w:sz w:val="24"/>
+          <w:szCs w:val="24"/>
+        </w:rPr>
+        <w:t xml:space="preserve"> Radio button shall have options of</w:t>
+      </w:r>
+    </w:p>
+    <w:p>
+      <w:pPr>
+        <w:pStyle w:val="ListParagraph"/>
+        <w:numPr>
+          <w:ilvl w:val="2"/>
+          <w:numId w:val="8"/>
+        </w:numPr>
+        <w:rPr>
+          <w:sz w:val="24"/>
+          <w:szCs w:val="24"/>
+        </w:rPr>
+      </w:pPr>
+      <w:r>
+        <w:rPr>
+          <w:sz w:val="24"/>
+          <w:szCs w:val="24"/>
+        </w:rPr>
+        <w:t>Walking</w:t>
+      </w:r>
+    </w:p>
+    <w:p>
+      <w:pPr>
+        <w:pStyle w:val="ListParagraph"/>
+        <w:numPr>
+          <w:ilvl w:val="2"/>
+          <w:numId w:val="8"/>
+        </w:numPr>
+        <w:rPr>
+          <w:sz w:val="24"/>
+          <w:szCs w:val="24"/>
+        </w:rPr>
+      </w:pPr>
+      <w:r>
+        <w:rPr>
+          <w:sz w:val="24"/>
+          <w:szCs w:val="24"/>
+        </w:rPr>
+        <w:t>Biking</w:t>
+      </w:r>
+    </w:p>
+    <w:p>
+      <w:pPr>
+        <w:pStyle w:val="ListParagraph"/>
+        <w:numPr>
+          <w:ilvl w:val="2"/>
+          <w:numId w:val="8"/>
+        </w:numPr>
+        <w:rPr>
+          <w:sz w:val="24"/>
+          <w:szCs w:val="24"/>
+        </w:rPr>
+      </w:pPr>
+      <w:r>
+        <w:rPr>
+          <w:sz w:val="24"/>
+          <w:szCs w:val="24"/>
+        </w:rPr>
+        <w:t>Walking + Bus</w:t>
+      </w:r>
+    </w:p>
+    <w:p>
+      <w:pPr>
+        <w:pStyle w:val="ListParagraph"/>
+        <w:numPr>
+          <w:ilvl w:val="2"/>
+          <w:numId w:val="8"/>
+        </w:numPr>
+        <w:rPr>
+          <w:sz w:val="24"/>
+          <w:szCs w:val="24"/>
+        </w:rPr>
+      </w:pPr>
+      <w:r>
+        <w:rPr>
+          <w:sz w:val="24"/>
+          <w:szCs w:val="24"/>
+        </w:rPr>
+        <w:t>Biking + bus</w:t>
+      </w:r>
+    </w:p>
+    <w:p>
+      <w:pPr>
+        <w:pStyle w:val="ListParagraph"/>
+        <w:numPr>
+          <w:ilvl w:val="0"/>
+          <w:numId w:val="8"/>
+        </w:numPr>
+        <w:rPr>
+          <w:sz w:val="24"/>
+          <w:szCs w:val="24"/>
+        </w:rPr>
+      </w:pPr>
+      <w:r>
+        <w:rPr>
+          <w:sz w:val="24"/>
+          <w:szCs w:val="24"/>
+        </w:rPr>
+        <w:t xml:space="preserve">The software shall allow the user </w:t>
+      </w:r>
+      <w:r>
+        <w:rPr>
+          <w:sz w:val="24"/>
+          <w:szCs w:val="24"/>
+        </w:rPr>
+        <w:t>to use sliders to set road preferences.</w:t>
+      </w:r>
+    </w:p>
+    <w:p>
+      <w:pPr>
+        <w:pStyle w:val="ListParagraph"/>
+        <w:numPr>
+          <w:ilvl w:val="1"/>
+          <w:numId w:val="8"/>
+        </w:numPr>
+        <w:rPr>
+          <w:sz w:val="24"/>
+          <w:szCs w:val="24"/>
+        </w:rPr>
+      </w:pPr>
+      <w:r>
+        <w:rPr>
+          <w:sz w:val="24"/>
+          <w:szCs w:val="24"/>
+        </w:rPr>
+        <w:t xml:space="preserve">Sliders will be a weighted </w:t>
+      </w:r>
+      <w:r>
+        <w:rPr>
+          <w:sz w:val="24"/>
+          <w:szCs w:val="24"/>
+        </w:rPr>
+        <w:t>option</w:t>
+      </w:r>
+      <w:r>
+        <w:rPr>
+          <w:sz w:val="24"/>
+          <w:szCs w:val="24"/>
+        </w:rPr>
+        <w:t xml:space="preserve"> that will use the values in the database.</w:t>
+      </w:r>
+    </w:p>
+    <w:p>
+      <w:pPr>
+        <w:pStyle w:val="ListParagraph"/>
+        <w:numPr>
+          <w:ilvl w:val="1"/>
+          <w:numId w:val="8"/>
+        </w:numPr>
+        <w:rPr>
+          <w:sz w:val="24"/>
+          <w:szCs w:val="24"/>
+        </w:rPr>
+      </w:pPr>
+      <w:r>
+        <w:rPr>
+          <w:sz w:val="24"/>
+          <w:szCs w:val="24"/>
+        </w:rPr>
+        <w:t xml:space="preserve">These </w:t>
+      </w:r>
+      <w:r>
+        <w:rPr>
+          <w:sz w:val="24"/>
+          <w:szCs w:val="24"/>
+        </w:rPr>
+        <w:t>slider options</w:t>
+      </w:r>
+      <w:r>
+        <w:rPr>
+          <w:sz w:val="24"/>
+          <w:szCs w:val="24"/>
+        </w:rPr>
+        <w:t xml:space="preserve"> will be</w:t>
+      </w:r>
+    </w:p>
+    <w:p>
+      <w:pPr>
+        <w:pStyle w:val="ListParagraph"/>
+        <w:numPr>
+          <w:ilvl w:val="2"/>
+          <w:numId w:val="8"/>
+        </w:numPr>
+        <w:rPr>
+          <w:sz w:val="24"/>
+          <w:szCs w:val="24"/>
+        </w:rPr>
+      </w:pPr>
+      <w:r>
+        <w:rPr>
+          <w:sz w:val="24"/>
+          <w:szCs w:val="24"/>
+        </w:rPr>
+        <w:t>Bike favorability</w:t>
+      </w:r>
+    </w:p>
+    <w:p>
+      <w:pPr>
+        <w:pStyle w:val="ListParagraph"/>
+        <w:numPr>
+          <w:ilvl w:val="2"/>
+          <w:numId w:val="8"/>
+        </w:numPr>
+        <w:rPr>
+          <w:sz w:val="24"/>
+          <w:szCs w:val="24"/>
+        </w:rPr>
+      </w:pPr>
+      <w:r>
+        <w:rPr>
+          <w:sz w:val="24"/>
+          <w:szCs w:val="24"/>
+        </w:rPr>
+        <w:t>Sidewalk favorability</w:t>
+      </w:r>
+    </w:p>
+    <w:p xmlns:wp14="http://schemas.microsoft.com/office/word/2010/wordml" wp14:textId="224240FE">
+      <w:pPr>
+        <w:pStyle w:val="ListParagraph"/>
+        <w:numPr>
+          <w:ilvl w:val="2"/>
+          <w:numId w:val="8"/>
+        </w:numPr>
+        <w:rPr>
+          <w:sz w:val="24"/>
+          <w:szCs w:val="24"/>
+        </w:rPr>
+      </w:pPr>
+      <w:r>
+        <w:rPr>
+          <w:sz w:val="24"/>
+          <w:szCs w:val="24"/>
+        </w:rPr>
+        <w:t>Car avoidance</w:t>
+      </w:r>
+    </w:p>
+    <w:p>
+      <w:pPr>
+        <w:pStyle w:val="ListParagraph"/>
+        <w:numPr>
+          <w:ilvl w:val="2"/>
+          <w:numId w:val="8"/>
+        </w:numPr>
+        <w:rPr>
+          <w:sz w:val="24"/>
+          <w:szCs w:val="24"/>
+        </w:rPr>
+      </w:pPr>
+      <w:r>
+        <w:rPr>
+          <w:sz w:val="24"/>
+          <w:szCs w:val="24"/>
+        </w:rPr>
+        <w:t>Other sliders to be determined</w:t>
+      </w:r>
+    </w:p>
+    <w:p xmlns:wp14="http://schemas.microsoft.com/office/word/2010/wordml" wp14:textId="0BD434A3">
+      <w:pPr>
+        <w:pStyle w:val="ListParagraph"/>
+        <w:numPr>
+          <w:ilvl w:val="0"/>
+          <w:numId w:val="8"/>
+        </w:numPr>
+        <w:rPr>
+          <w:sz w:val="24"/>
+          <w:szCs w:val="24"/>
+        </w:rPr>
+      </w:pPr>
+      <w:r>
+        <w:rPr>
+          <w:sz w:val="24"/>
+          <w:szCs w:val="24"/>
+        </w:rPr>
+        <w:t>The software shall allow the user to select different amenities they want displayed on the map.</w:t>
+      </w:r>
+    </w:p>
+    <w:p xmlns:wp14="http://schemas.microsoft.com/office/word/2010/wordml" wp14:textId="30D1F06B">
+      <w:pPr>
+        <w:pStyle w:val="ListParagraph"/>
+        <w:numPr>
+          <w:ilvl w:val="1"/>
+          <w:numId w:val="8"/>
+        </w:numPr>
+        <w:rPr>
+          <w:sz w:val="24"/>
+          <w:szCs w:val="24"/>
+        </w:rPr>
+      </w:pPr>
+      <w:r>
+        <w:rPr>
+          <w:sz w:val="24"/>
+          <w:szCs w:val="24"/>
+        </w:rPr>
+        <w:t xml:space="preserve">These amenities include </w:t>
+      </w:r>
+    </w:p>
+    <w:p xmlns:wp14="http://schemas.microsoft.com/office/word/2010/wordml" wp14:textId="438855AF">
+      <w:pPr>
+        <w:pStyle w:val="ListParagraph"/>
+        <w:numPr>
+          <w:ilvl w:val="2"/>
+          <w:numId w:val="8"/>
+        </w:numPr>
+        <w:rPr>
+          <w:sz w:val="24"/>
+          <w:szCs w:val="24"/>
+        </w:rPr>
+      </w:pPr>
+      <w:r>
+        <w:rPr>
+          <w:sz w:val="24"/>
+          <w:szCs w:val="24"/>
+        </w:rPr>
+        <w:t>Stores</w:t>
+      </w:r>
+    </w:p>
+    <w:p xmlns:wp14="http://schemas.microsoft.com/office/word/2010/wordml" wp14:textId="7D0F7A52">
+      <w:pPr>
+        <w:pStyle w:val="ListParagraph"/>
+        <w:numPr>
+          <w:ilvl w:val="2"/>
+          <w:numId w:val="8"/>
+        </w:numPr>
+        <w:rPr>
+          <w:sz w:val="24"/>
+          <w:szCs w:val="24"/>
+        </w:rPr>
+      </w:pPr>
+      <w:r>
+        <w:rPr>
+          <w:sz w:val="24"/>
+          <w:szCs w:val="24"/>
+        </w:rPr>
+        <w:t>Bike repair sites</w:t>
+      </w:r>
+    </w:p>
+    <w:p xmlns:wp14="http://schemas.microsoft.com/office/word/2010/wordml" wp14:textId="65773176">
+      <w:pPr>
+        <w:pStyle w:val="ListParagraph"/>
+        <w:numPr>
+          <w:ilvl w:val="2"/>
+          <w:numId w:val="8"/>
+        </w:numPr>
+        <w:rPr>
+          <w:sz w:val="24"/>
+          <w:szCs w:val="24"/>
+        </w:rPr>
+      </w:pPr>
+      <w:r>
+        <w:rPr>
+          <w:sz w:val="24"/>
+          <w:szCs w:val="24"/>
+        </w:rPr>
+        <w:t>Bus Stops</w:t>
+      </w:r>
+    </w:p>
+    <w:p xmlns:wp14="http://schemas.microsoft.com/office/word/2010/wordml" wp14:textId="65FE90FD">
+      <w:pPr>
+        <w:pStyle w:val="ListParagraph"/>
+        <w:numPr>
+          <w:ilvl w:val="2"/>
+          <w:numId w:val="8"/>
+        </w:numPr>
+        <w:rPr>
+          <w:sz w:val="24"/>
+          <w:szCs w:val="24"/>
+        </w:rPr>
+      </w:pPr>
+      <w:r>
+        <w:rPr>
+          <w:sz w:val="24"/>
+          <w:szCs w:val="24"/>
+        </w:rPr>
+        <w:t>Restrooms</w:t>
+      </w:r>
+    </w:p>
+    <w:p xmlns:wp14="http://schemas.microsoft.com/office/word/2010/wordml" wp14:textId="643A84BF">
+      <w:pPr>
+        <w:pStyle w:val="ListParagraph"/>
+        <w:numPr>
+          <w:ilvl w:val="2"/>
+          <w:numId w:val="8"/>
+        </w:numPr>
+        <w:rPr>
+          <w:sz w:val="24"/>
+          <w:szCs w:val="24"/>
+        </w:rPr>
+      </w:pPr>
+      <w:r>
+        <w:rPr>
+          <w:sz w:val="24"/>
+          <w:szCs w:val="24"/>
+        </w:rPr>
+        <w:t>Restaurants and cafes</w:t>
+      </w:r>
+    </w:p>
+    <w:p>
+      <w:pPr>
+        <w:pStyle w:val="ListParagraph"/>
+        <w:numPr>
+          <w:ilvl w:val="2"/>
+          <w:numId w:val="8"/>
+        </w:numPr>
+        <w:rPr>
+          <w:sz w:val="24"/>
+          <w:szCs w:val="24"/>
+        </w:rPr>
+      </w:pPr>
+      <w:r>
+        <w:rPr>
+          <w:sz w:val="24"/>
+          <w:szCs w:val="24"/>
+        </w:rPr>
+        <w:t xml:space="preserve">Other amenities are still to be </w:t>
+      </w:r>
+      <w:r>
+        <w:rPr>
+          <w:sz w:val="24"/>
+          <w:szCs w:val="24"/>
+        </w:rPr>
+        <w:t>determined</w:t>
+      </w:r>
+    </w:p>
+    <w:p>
+      <w:pPr>
+        <w:pStyle w:val="ListParagraph"/>
+        <w:numPr>
+          <w:ilvl w:val="0"/>
+          <w:numId w:val="8"/>
+        </w:numPr>
+        <w:rPr>
+          <w:sz w:val="24"/>
+          <w:szCs w:val="24"/>
+        </w:rPr>
+      </w:pPr>
+      <w:r>
+        <w:rPr>
+          <w:sz w:val="24"/>
+          <w:szCs w:val="24"/>
+        </w:rPr>
+        <w:t xml:space="preserve">The software shall have a reset button in the navbar that will deselect </w:t>
+      </w:r>
+      <w:r>
+        <w:rPr>
+          <w:sz w:val="24"/>
+          <w:szCs w:val="24"/>
+        </w:rPr>
+        <w:t>all of</w:t>
+      </w:r>
+      <w:r>
+        <w:rPr>
+          <w:sz w:val="24"/>
+          <w:szCs w:val="24"/>
+        </w:rPr>
+        <w:t xml:space="preserve"> the checkboxes and remove all markers on the map.</w:t>
+      </w:r>
+    </w:p>
+    <w:p>
+      <w:pPr>
+        <w:pStyle w:val="ListParagraph"/>
+        <w:numPr>
+          <w:ilvl w:val="0"/>
+          <w:numId w:val="8"/>
+        </w:numPr>
+        <w:rPr>
+          <w:sz w:val="24"/>
+          <w:szCs w:val="24"/>
+        </w:rPr>
+      </w:pPr>
+      <w:r>
+        <w:rPr>
+          <w:sz w:val="24"/>
+          <w:szCs w:val="24"/>
+        </w:rPr>
+        <w:t xml:space="preserve">The navbar shall also have a link button that will take the user to an about page explaining how to use the site and </w:t>
+      </w:r>
+      <w:r>
+        <w:rPr>
+          <w:sz w:val="24"/>
+          <w:szCs w:val="24"/>
+        </w:rPr>
+        <w:t>the definitions of the terminology used on the web site.</w:t>
+      </w:r>
+    </w:p>
+    <w:p xmlns:wp14="http://schemas.microsoft.com/office/word/2010/wordml" wp14:textId="4B72F529">
+      <w:pPr>
+        <w:pStyle w:val="ListParagraph"/>
+        <w:numPr>
+          <w:ilvl w:val="0"/>
+          <w:numId w:val="8"/>
+        </w:numPr>
+        <w:rPr>
+          <w:sz w:val="24"/>
+          <w:szCs w:val="24"/>
+        </w:rPr>
+      </w:pPr>
+      <w:r>
+        <w:rPr>
+          <w:sz w:val="24"/>
+          <w:szCs w:val="24"/>
+        </w:rPr>
+        <w:t xml:space="preserve">The software </w:t>
+      </w:r>
+      <w:r>
+        <w:rPr>
+          <w:sz w:val="24"/>
+          <w:szCs w:val="24"/>
+        </w:rPr>
+        <w:t>shall</w:t>
+      </w:r>
+      <w:r>
+        <w:rPr>
+          <w:sz w:val="24"/>
+          <w:szCs w:val="24"/>
+        </w:rPr>
+        <w:t xml:space="preserve"> output a series</w:t>
+      </w:r>
+      <w:r>
+        <w:rPr>
+          <w:sz w:val="24"/>
+          <w:szCs w:val="24"/>
+        </w:rPr>
+        <w:t xml:space="preserve"> of directions in the web browser next to the map</w:t>
+      </w:r>
+      <w:r>
+        <w:rPr>
+          <w:sz w:val="24"/>
+          <w:szCs w:val="24"/>
+        </w:rPr>
+        <w:t xml:space="preserve"> or drawn on the map.</w:t>
+      </w:r>
+      <w:r>
+        <w:rPr>
+          <w:sz w:val="24"/>
+          <w:szCs w:val="24"/>
+        </w:rPr>
+        <w:t xml:space="preserve"> </w:t>
+      </w:r>
+    </w:p>
+    <w:p xmlns:wp14="http://schemas.microsoft.com/office/word/2010/wordml" wp14:textId="5FB7D6B2">
+      <w:pPr>
+        <w:pStyle w:val="ListParagraph"/>
+        <w:numPr>
+          <w:ilvl w:val="0"/>
+          <w:numId w:val="8"/>
+        </w:numPr>
+        <w:rPr>
+          <w:sz w:val="24"/>
+          <w:szCs w:val="24"/>
+        </w:rPr>
+      </w:pPr>
+      <w:r>
+        <w:rPr>
+          <w:sz w:val="24"/>
+          <w:szCs w:val="24"/>
+        </w:rPr>
+        <w:t>The route will be able to be exported via CSV</w:t>
+      </w:r>
+      <w:r>
+        <w:rPr>
+          <w:sz w:val="24"/>
+          <w:szCs w:val="24"/>
+        </w:rPr>
+        <w:t xml:space="preserve"> or GPX</w:t>
       </w:r>
       <w:r>
         <w:rPr>
@@ -915,343 +2043,69 @@
         <w:pStyle w:val="ListParagraph"/>
         <w:numPr>
           <w:ilvl w:val="1"/>
-          <w:numId w:val="4"/>
-        </w:numPr>
-        <w:rPr>
-          <w:sz w:val="24"/>
-          <w:szCs w:val="24"/>
-        </w:rPr>
-      </w:pPr>
-      <w:r>
-        <w:rPr>
-          <w:sz w:val="24"/>
-          <w:szCs w:val="24"/>
-        </w:rPr>
-        <w:t>These road options include</w:t>
-      </w:r>
-    </w:p>
-    <w:p>
-      <w:pPr>
-        <w:pStyle w:val="ListParagraph"/>
-        <w:numPr>
-          <w:ilvl w:val="2"/>
-          <w:numId w:val="4"/>
-        </w:numPr>
-        <w:rPr>
-          <w:sz w:val="24"/>
-          <w:szCs w:val="24"/>
-        </w:rPr>
-      </w:pPr>
-      <w:r>
-        <w:rPr>
-          <w:sz w:val="24"/>
-          <w:szCs w:val="24"/>
-        </w:rPr>
-        <w:t>With bike lane</w:t>
-      </w:r>
-    </w:p>
-    <w:p>
-      <w:pPr>
-        <w:pStyle w:val="ListParagraph"/>
-        <w:numPr>
-          <w:ilvl w:val="2"/>
-          <w:numId w:val="4"/>
-        </w:numPr>
-        <w:rPr>
-          <w:sz w:val="24"/>
-          <w:szCs w:val="24"/>
-        </w:rPr>
-      </w:pPr>
-      <w:r>
-        <w:rPr>
-          <w:sz w:val="24"/>
-          <w:szCs w:val="24"/>
-        </w:rPr>
-        <w:t>With sidewalk</w:t>
-      </w:r>
-    </w:p>
-    <w:p xmlns:wp14="http://schemas.microsoft.com/office/word/2010/wordml" wp14:textId="55C63794">
-      <w:pPr>
-        <w:pStyle w:val="ListParagraph"/>
-        <w:numPr>
-          <w:ilvl w:val="2"/>
-          <w:numId w:val="4"/>
-        </w:numPr>
-        <w:rPr>
-          <w:sz w:val="24"/>
-          <w:szCs w:val="24"/>
-        </w:rPr>
-      </w:pPr>
-      <w:r>
-        <w:rPr>
-          <w:sz w:val="24"/>
-          <w:szCs w:val="24"/>
-        </w:rPr>
-        <w:t xml:space="preserve">Other typologies of roads to be </w:t>
-      </w:r>
-      <w:r>
-        <w:rPr>
-          <w:sz w:val="24"/>
-          <w:szCs w:val="24"/>
-        </w:rPr>
-        <w:t>determined</w:t>
-      </w:r>
-    </w:p>
-    <w:p xmlns:wp14="http://schemas.microsoft.com/office/word/2010/wordml" wp14:textId="773AB85A">
+          <w:numId w:val="8"/>
+        </w:numPr>
+        <w:rPr>
+          <w:sz w:val="24"/>
+          <w:szCs w:val="24"/>
+        </w:rPr>
+      </w:pPr>
+      <w:r>
+        <w:rPr>
+          <w:sz w:val="24"/>
+          <w:szCs w:val="24"/>
+        </w:rPr>
+        <w:t xml:space="preserve"> </w:t>
+      </w:r>
+      <w:r>
+        <w:rPr>
+          <w:sz w:val="24"/>
+          <w:szCs w:val="24"/>
+        </w:rPr>
+        <w:t xml:space="preserve">These files will </w:t>
+      </w:r>
+      <w:r>
+        <w:rPr>
+          <w:sz w:val="24"/>
+          <w:szCs w:val="24"/>
+        </w:rPr>
+        <w:t>contain</w:t>
+      </w:r>
+      <w:r>
+        <w:rPr>
+          <w:sz w:val="24"/>
+          <w:szCs w:val="24"/>
+        </w:rPr>
+        <w:t xml:space="preserve"> </w:t>
+      </w:r>
+      <w:r>
+        <w:rPr>
+          <w:sz w:val="24"/>
+          <w:szCs w:val="24"/>
+        </w:rPr>
+        <w:t xml:space="preserve">latitude and </w:t>
+      </w:r>
+      <w:r>
+        <w:rPr>
+          <w:sz w:val="24"/>
+          <w:szCs w:val="24"/>
+        </w:rPr>
+        <w:t>longitude coordinates</w:t>
+      </w:r>
+      <w:r>
+        <w:rPr>
+          <w:sz w:val="24"/>
+          <w:szCs w:val="24"/>
+        </w:rPr>
+        <w:t xml:space="preserve"> that can then be used by another service or program, like the users preferred navigation app.</w:t>
+      </w:r>
+    </w:p>
+    <w:p xmlns:wp14="http://schemas.microsoft.com/office/word/2010/wordml" wp14:textId="7C529CBB">
       <w:pPr>
         <w:pStyle w:val="ListParagraph"/>
         <w:numPr>
           <w:ilvl w:val="0"/>
-          <w:numId w:val="5"/>
-        </w:numPr>
-        <w:rPr>
-          <w:sz w:val="24"/>
-          <w:szCs w:val="24"/>
-        </w:rPr>
-      </w:pPr>
-      <w:r>
-        <w:rPr>
-          <w:sz w:val="24"/>
-          <w:szCs w:val="24"/>
-        </w:rPr>
-        <w:t>The software shall allow the user to select different amenities they want displayed on the map.</w:t>
-      </w:r>
-    </w:p>
-    <w:p xmlns:wp14="http://schemas.microsoft.com/office/word/2010/wordml" wp14:textId="56709609">
-      <w:pPr>
-        <w:pStyle w:val="ListParagraph"/>
-        <w:numPr>
-          <w:ilvl w:val="1"/>
-          <w:numId w:val="5"/>
-        </w:numPr>
-        <w:rPr>
-          <w:sz w:val="24"/>
-          <w:szCs w:val="24"/>
-        </w:rPr>
-      </w:pPr>
-      <w:r>
-        <w:rPr>
-          <w:sz w:val="24"/>
-          <w:szCs w:val="24"/>
-        </w:rPr>
-        <w:t xml:space="preserve">These amenities include </w:t>
-      </w:r>
-    </w:p>
-    <w:p xmlns:wp14="http://schemas.microsoft.com/office/word/2010/wordml" wp14:textId="40133B39">
-      <w:pPr>
-        <w:pStyle w:val="ListParagraph"/>
-        <w:numPr>
-          <w:ilvl w:val="2"/>
-          <w:numId w:val="5"/>
-        </w:numPr>
-        <w:rPr>
-          <w:sz w:val="24"/>
-          <w:szCs w:val="24"/>
-        </w:rPr>
-      </w:pPr>
-      <w:r>
-        <w:rPr>
-          <w:sz w:val="24"/>
-          <w:szCs w:val="24"/>
-        </w:rPr>
-        <w:t>Stores</w:t>
-      </w:r>
-    </w:p>
-    <w:p xmlns:wp14="http://schemas.microsoft.com/office/word/2010/wordml" wp14:textId="7D0F7A52">
-      <w:pPr>
-        <w:pStyle w:val="ListParagraph"/>
-        <w:numPr>
-          <w:ilvl w:val="2"/>
-          <w:numId w:val="5"/>
-        </w:numPr>
-        <w:rPr>
-          <w:sz w:val="24"/>
-          <w:szCs w:val="24"/>
-        </w:rPr>
-      </w:pPr>
-      <w:r>
-        <w:rPr>
-          <w:sz w:val="24"/>
-          <w:szCs w:val="24"/>
-        </w:rPr>
-        <w:t>Bike repair sites</w:t>
-      </w:r>
-    </w:p>
-    <w:p xmlns:wp14="http://schemas.microsoft.com/office/word/2010/wordml" wp14:textId="65773176">
-      <w:pPr>
-        <w:pStyle w:val="ListParagraph"/>
-        <w:numPr>
-          <w:ilvl w:val="2"/>
-          <w:numId w:val="5"/>
-        </w:numPr>
-        <w:rPr>
-          <w:sz w:val="24"/>
-          <w:szCs w:val="24"/>
-        </w:rPr>
-      </w:pPr>
-      <w:r>
-        <w:rPr>
-          <w:sz w:val="24"/>
-          <w:szCs w:val="24"/>
-        </w:rPr>
-        <w:t>Bus Stops</w:t>
-      </w:r>
-    </w:p>
-    <w:p xmlns:wp14="http://schemas.microsoft.com/office/word/2010/wordml" wp14:textId="65FE90FD">
-      <w:pPr>
-        <w:pStyle w:val="ListParagraph"/>
-        <w:numPr>
-          <w:ilvl w:val="2"/>
-          <w:numId w:val="5"/>
-        </w:numPr>
-        <w:rPr>
-          <w:sz w:val="24"/>
-          <w:szCs w:val="24"/>
-        </w:rPr>
-      </w:pPr>
-      <w:r>
-        <w:rPr>
-          <w:sz w:val="24"/>
-          <w:szCs w:val="24"/>
-        </w:rPr>
-        <w:t>Restrooms</w:t>
-      </w:r>
-    </w:p>
-    <w:p xmlns:wp14="http://schemas.microsoft.com/office/word/2010/wordml" wp14:textId="643A84BF">
-      <w:pPr>
-        <w:pStyle w:val="ListParagraph"/>
-        <w:numPr>
-          <w:ilvl w:val="2"/>
-          <w:numId w:val="5"/>
-        </w:numPr>
-        <w:rPr>
-          <w:sz w:val="24"/>
-          <w:szCs w:val="24"/>
-        </w:rPr>
-      </w:pPr>
-      <w:r>
-        <w:rPr>
-          <w:sz w:val="24"/>
-          <w:szCs w:val="24"/>
-        </w:rPr>
-        <w:t>Restaurants and cafes</w:t>
-      </w:r>
-    </w:p>
-    <w:p xmlns:wp14="http://schemas.microsoft.com/office/word/2010/wordml" wp14:textId="3CE918FD">
-      <w:pPr>
-        <w:pStyle w:val="ListParagraph"/>
-        <w:numPr>
-          <w:ilvl w:val="2"/>
-          <w:numId w:val="5"/>
-        </w:numPr>
-        <w:rPr>
-          <w:sz w:val="24"/>
-          <w:szCs w:val="24"/>
-        </w:rPr>
-      </w:pPr>
-      <w:r>
-        <w:rPr>
-          <w:sz w:val="24"/>
-          <w:szCs w:val="24"/>
-        </w:rPr>
-        <w:t xml:space="preserve">Other amenities are still to be </w:t>
-      </w:r>
-      <w:r>
-        <w:rPr>
-          <w:sz w:val="24"/>
-          <w:szCs w:val="24"/>
-        </w:rPr>
-        <w:t>determined</w:t>
-      </w:r>
-    </w:p>
-    <w:p xmlns:wp14="http://schemas.microsoft.com/office/word/2010/wordml" wp14:textId="4B72F529">
-      <w:pPr>
-        <w:pStyle w:val="ListParagraph"/>
-        <w:numPr>
-          <w:ilvl w:val="0"/>
-          <w:numId w:val="5"/>
-        </w:numPr>
-        <w:rPr>
-          <w:sz w:val="24"/>
-          <w:szCs w:val="24"/>
-        </w:rPr>
-      </w:pPr>
-      <w:r>
-        <w:rPr>
-          <w:sz w:val="24"/>
-          <w:szCs w:val="24"/>
-        </w:rPr>
-        <w:t xml:space="preserve">The software </w:t>
-      </w:r>
-      <w:r>
-        <w:rPr>
-          <w:sz w:val="24"/>
-          <w:szCs w:val="24"/>
-        </w:rPr>
-        <w:t>shall</w:t>
-      </w:r>
-      <w:r>
-        <w:rPr>
-          <w:sz w:val="24"/>
-          <w:szCs w:val="24"/>
-        </w:rPr>
-        <w:t xml:space="preserve"> output a series</w:t>
-      </w:r>
-      <w:r>
-        <w:rPr>
-          <w:sz w:val="24"/>
-          <w:szCs w:val="24"/>
-        </w:rPr>
-        <w:t xml:space="preserve"> of directions in the web browser next to the map</w:t>
-      </w:r>
-      <w:r>
-        <w:rPr>
-          <w:sz w:val="24"/>
-          <w:szCs w:val="24"/>
-        </w:rPr>
-        <w:t xml:space="preserve"> or drawn on the map.</w:t>
-      </w:r>
-      <w:r>
-        <w:rPr>
-          <w:sz w:val="24"/>
-          <w:szCs w:val="24"/>
-        </w:rPr>
-        <w:t xml:space="preserve"> </w:t>
-      </w:r>
-    </w:p>
-    <w:p xmlns:wp14="http://schemas.microsoft.com/office/word/2010/wordml" wp14:textId="5FFA3B6D">
-      <w:pPr>
-        <w:pStyle w:val="ListParagraph"/>
-        <w:numPr>
-          <w:ilvl w:val="0"/>
-          <w:numId w:val="5"/>
-        </w:numPr>
-        <w:rPr>
-          <w:sz w:val="24"/>
-          <w:szCs w:val="24"/>
-        </w:rPr>
-      </w:pPr>
-      <w:r>
-        <w:rPr>
-          <w:sz w:val="24"/>
-          <w:szCs w:val="24"/>
-        </w:rPr>
-        <w:t>The route will be able to be exported via CSV.</w:t>
-      </w:r>
-      <w:r>
-        <w:rPr>
-          <w:sz w:val="24"/>
-          <w:szCs w:val="24"/>
-        </w:rPr>
-        <w:t xml:space="preserve"> </w:t>
-      </w:r>
-    </w:p>
-    <w:p xmlns:wp14="http://schemas.microsoft.com/office/word/2010/wordml" wp14:textId="66E7902C">
-      <w:pPr>
-        <w:pStyle w:val="ListParagraph"/>
-        <w:numPr>
-          <w:ilvl w:val="0"/>
-          <w:numId w:val="5"/>
+          <w:numId w:val="8"/>
         </w:numPr>
         <w:rPr>
           <w:sz w:val="24"/>
@@ -1284,7 +2138,21 @@
           <w:sz w:val="24"/>
           <w:szCs w:val="24"/>
         </w:rPr>
-        <w:t xml:space="preserve"> also take in data from the OSM API/database to compute the route.</w:t>
+        <w:t xml:space="preserve"> also take in data from the OSM API/database</w:t>
+      </w:r>
+      <w:r>
+        <w:rPr>
+          <w:sz w:val="24"/>
+          <w:szCs w:val="24"/>
+        </w:rPr>
+        <w:t xml:space="preserve"> and link the data together with weights of favorability added to the roads</w:t>
+      </w:r>
+      <w:r>
+        <w:rPr>
+          <w:sz w:val="24"/>
+          <w:szCs w:val="24"/>
+        </w:rPr>
+        <w:t>.</w:t>
       </w:r>
     </w:p>
     <w:p xmlns:wp14="http://schemas.microsoft.com/office/word/2010/wordml" wp14:textId="50A213DE">
@@ -1307,7 +2175,7 @@
         <w:t>Installation and Maintenance Requirements:</w:t>
       </w:r>
     </w:p>
-    <w:p xmlns:wp14="http://schemas.microsoft.com/office/word/2010/wordml" wp14:textId="359A89FF">
+    <w:p xmlns:wp14="http://schemas.microsoft.com/office/word/2010/wordml" wp14:textId="7746A227">
       <w:pPr>
         <w:pStyle w:val="ListParagraph"/>
         <w:numPr>
@@ -1340,12 +2208,53 @@
         </w:rPr>
         <w:t xml:space="preserve"> and bug fixing. </w:t>
       </w:r>
-      <w:r>
-        <w:rPr>
-          <w:sz w:val="24"/>
-          <w:szCs w:val="24"/>
-        </w:rPr>
-        <w:t>This is still a work in progress.</w:t>
+    </w:p>
+    <w:p>
+      <w:pPr>
+        <w:pStyle w:val="ListParagraph"/>
+        <w:numPr>
+          <w:ilvl w:val="0"/>
+          <w:numId w:val="6"/>
+        </w:numPr>
+        <w:rPr>
+          <w:sz w:val="24"/>
+          <w:szCs w:val="24"/>
+        </w:rPr>
+      </w:pPr>
+      <w:r>
+        <w:rPr>
+          <w:sz w:val="24"/>
+          <w:szCs w:val="24"/>
+        </w:rPr>
+        <w:t xml:space="preserve">The Custom database shall be updated periodically to make sure all the nodes </w:t>
+      </w:r>
+      <w:r>
+        <w:rPr>
+          <w:sz w:val="24"/>
+          <w:szCs w:val="24"/>
+        </w:rPr>
+        <w:t xml:space="preserve">and ways </w:t>
+      </w:r>
+      <w:r>
+        <w:rPr>
+          <w:sz w:val="24"/>
+          <w:szCs w:val="24"/>
+        </w:rPr>
+        <w:t xml:space="preserve">are </w:t>
+      </w:r>
+      <w:r>
+        <w:rPr>
+          <w:sz w:val="24"/>
+          <w:szCs w:val="24"/>
+        </w:rPr>
+        <w:t>linked properly</w:t>
+      </w:r>
+      <w:r>
+        <w:rPr>
+          <w:sz w:val="24"/>
+          <w:szCs w:val="24"/>
+        </w:rPr>
+        <w:t xml:space="preserve"> and are up to date.</w:t>
       </w:r>
     </w:p>
     <w:sectPr>
@@ -1371,228 +2280,277 @@
 
 <file path=word/numbering.xml><?xml version="1.0" encoding="utf-8"?>
 <w:numbering xmlns:w="http://schemas.openxmlformats.org/wordprocessingml/2006/main">
+  <w:abstractNum xmlns:w="http://schemas.openxmlformats.org/wordprocessingml/2006/main" w:abstractNumId="8">
+    <w:nsid w:val="2fd05eaa"/>
+    <w:multiLevelType xmlns:w="http://schemas.openxmlformats.org/wordprocessingml/2006/main" w:val="multilevel"/>
+    <w:lvl xmlns:w="http://schemas.openxmlformats.org/wordprocessingml/2006/main" w:ilvl="0">
+      <w:start w:val="1"/>
+      <w:numFmt w:val="decimal"/>
+      <w:lvlText w:val="%1."/>
+      <w:lvlJc w:val="left"/>
+      <w:pPr>
+        <w:ind w:left="720" w:hanging="360"/>
+      </w:pPr>
+    </w:lvl>
+    <w:lvl xmlns:w="http://schemas.openxmlformats.org/wordprocessingml/2006/main" w:ilvl="1">
+      <w:start w:val="1"/>
+      <w:numFmt w:val="decimal"/>
+      <w:lvlText w:val="%1.%2."/>
+      <w:lvlJc w:val="left"/>
+      <w:pPr>
+        <w:ind w:left="1440" w:hanging="360"/>
+      </w:pPr>
+    </w:lvl>
+    <w:lvl xmlns:w="http://schemas.openxmlformats.org/wordprocessingml/2006/main" w:ilvl="2">
+      <w:start w:val="1"/>
+      <w:numFmt w:val="decimal"/>
+      <w:lvlText w:val="%1.%2.%3."/>
+      <w:lvlJc w:val="left"/>
+      <w:pPr>
+        <w:ind w:left="2160" w:hanging="180"/>
+      </w:pPr>
+    </w:lvl>
+    <w:lvl xmlns:w="http://schemas.openxmlformats.org/wordprocessingml/2006/main" w:ilvl="3">
+      <w:start w:val="1"/>
+      <w:numFmt w:val="decimal"/>
+      <w:lvlText w:val="%1.%2.%3.%4."/>
+      <w:lvlJc w:val="left"/>
+      <w:pPr>
+        <w:ind w:left="2880" w:hanging="360"/>
+      </w:pPr>
+    </w:lvl>
+    <w:lvl xmlns:w="http://schemas.openxmlformats.org/wordprocessingml/2006/main" w:ilvl="4">
+      <w:start w:val="1"/>
+      <w:numFmt w:val="decimal"/>
+      <w:lvlText w:val="%1.%2.%3.%4.%5."/>
+      <w:lvlJc w:val="left"/>
+      <w:pPr>
+        <w:ind w:left="3600" w:hanging="360"/>
+      </w:pPr>
+    </w:lvl>
+    <w:lvl xmlns:w="http://schemas.openxmlformats.org/wordprocessingml/2006/main" w:ilvl="5">
+      <w:start w:val="1"/>
+      <w:numFmt w:val="decimal"/>
+      <w:lvlText w:val="%1.%2.%3.%4.%5.%6."/>
+      <w:lvlJc w:val="left"/>
+      <w:pPr>
+        <w:ind w:left="4320" w:hanging="180"/>
+      </w:pPr>
+    </w:lvl>
+    <w:lvl xmlns:w="http://schemas.openxmlformats.org/wordprocessingml/2006/main" w:ilvl="6">
+      <w:start w:val="1"/>
+      <w:numFmt w:val="decimal"/>
+      <w:lvlText w:val="%1.%2.%3.%4.%5.%6.%7."/>
+      <w:lvlJc w:val="left"/>
+      <w:pPr>
+        <w:ind w:left="5040" w:hanging="360"/>
+      </w:pPr>
+    </w:lvl>
+    <w:lvl xmlns:w="http://schemas.openxmlformats.org/wordprocessingml/2006/main" w:ilvl="7">
+      <w:start w:val="1"/>
+      <w:numFmt w:val="decimal"/>
+      <w:lvlText w:val="%1.%2.%3.%4.%5.%6.%7.%8."/>
+      <w:lvlJc w:val="left"/>
+      <w:pPr>
+        <w:ind w:left="5760" w:hanging="360"/>
+      </w:pPr>
+    </w:lvl>
+    <w:lvl xmlns:w="http://schemas.openxmlformats.org/wordprocessingml/2006/main" w:ilvl="8">
+      <w:start w:val="1"/>
+      <w:numFmt w:val="decimal"/>
+      <w:lvlText w:val="%1.%2.%3.%4.%5.%6.%7.%8.%9."/>
+      <w:lvlJc w:val="left"/>
+      <w:pPr>
+        <w:ind w:left="6480" w:hanging="180"/>
+      </w:pPr>
+    </w:lvl>
+  </w:abstractNum>
   <w:abstractNum xmlns:w="http://schemas.openxmlformats.org/wordprocessingml/2006/main" w:abstractNumId="7">
     <w:nsid w:val="26debfa7"/>
-    <w:multiLevelType xmlns:w="http://schemas.openxmlformats.org/wordprocessingml/2006/main" w:val="hybridMultilevel"/>
+    <w:multiLevelType xmlns:w="http://schemas.openxmlformats.org/wordprocessingml/2006/main" w:val="multilevel"/>
     <w:lvl xmlns:w="http://schemas.openxmlformats.org/wordprocessingml/2006/main" w:ilvl="0">
       <w:start w:val="1"/>
-      <w:numFmt w:val="bullet"/>
-      <w:lvlText w:val=""/>
+      <w:numFmt w:val="decimal"/>
+      <w:lvlText w:val="%1."/>
       <w:lvlJc w:val="left"/>
       <w:pPr>
         <w:ind w:left="720" w:hanging="360"/>
       </w:pPr>
-      <w:rPr>
-        <w:rFonts w:hint="default" w:ascii="Symbol" w:hAnsi="Symbol"/>
-      </w:rPr>
+      <w:rPr/>
     </w:lvl>
     <w:lvl xmlns:w="http://schemas.openxmlformats.org/wordprocessingml/2006/main" w:ilvl="1">
       <w:start w:val="1"/>
-      <w:numFmt w:val="bullet"/>
-      <w:lvlText w:val="o"/>
+      <w:numFmt w:val="decimal"/>
+      <w:lvlText w:val="%1.%2."/>
       <w:lvlJc w:val="left"/>
       <w:pPr>
         <w:ind w:left="1440" w:hanging="360"/>
       </w:pPr>
-      <w:rPr>
-        <w:rFonts w:hint="default" w:ascii="Courier New" w:hAnsi="Courier New"/>
-      </w:rPr>
+      <w:rPr/>
     </w:lvl>
     <w:lvl xmlns:w="http://schemas.openxmlformats.org/wordprocessingml/2006/main" w:ilvl="2">
       <w:start w:val="1"/>
-      <w:numFmt w:val="bullet"/>
-      <w:lvlText w:val=""/>
+      <w:numFmt w:val="decimal"/>
+      <w:lvlText w:val="%1.%2.%3."/>
       <w:lvlJc w:val="left"/>
       <w:pPr>
         <w:ind w:left="2160" w:hanging="360"/>
       </w:pPr>
-      <w:rPr>
-        <w:rFonts w:hint="default" w:ascii="Wingdings" w:hAnsi="Wingdings"/>
-      </w:rPr>
+      <w:rPr/>
     </w:lvl>
     <w:lvl xmlns:w="http://schemas.openxmlformats.org/wordprocessingml/2006/main" w:ilvl="3">
       <w:start w:val="1"/>
-      <w:numFmt w:val="bullet"/>
-      <w:lvlText w:val=""/>
+      <w:numFmt w:val="decimal"/>
+      <w:lvlText w:val="%1.%2.%3.%4."/>
       <w:lvlJc w:val="left"/>
       <w:pPr>
         <w:ind w:left="2880" w:hanging="360"/>
       </w:pPr>
-      <w:rPr>
-        <w:rFonts w:hint="default" w:ascii="Symbol" w:hAnsi="Symbol"/>
-      </w:rPr>
+      <w:rPr/>
     </w:lvl>
     <w:lvl xmlns:w="http://schemas.openxmlformats.org/wordprocessingml/2006/main" w:ilvl="4">
       <w:start w:val="1"/>
-      <w:numFmt w:val="bullet"/>
-      <w:lvlText w:val="o"/>
+      <w:numFmt w:val="decimal"/>
+      <w:lvlText w:val="%1.%2.%3.%4.%5."/>
       <w:lvlJc w:val="left"/>
       <w:pPr>
         <w:ind w:left="3600" w:hanging="360"/>
       </w:pPr>
-      <w:rPr>
-        <w:rFonts w:hint="default" w:ascii="Courier New" w:hAnsi="Courier New"/>
-      </w:rPr>
+      <w:rPr/>
     </w:lvl>
     <w:lvl xmlns:w="http://schemas.openxmlformats.org/wordprocessingml/2006/main" w:ilvl="5">
       <w:start w:val="1"/>
-      <w:numFmt w:val="bullet"/>
-      <w:lvlText w:val=""/>
+      <w:numFmt w:val="decimal"/>
+      <w:lvlText w:val="%1.%2.%3.%4.%5.%6."/>
       <w:lvlJc w:val="left"/>
       <w:pPr>
         <w:ind w:left="4320" w:hanging="360"/>
       </w:pPr>
-      <w:rPr>
-        <w:rFonts w:hint="default" w:ascii="Wingdings" w:hAnsi="Wingdings"/>
-      </w:rPr>
+      <w:rPr/>
     </w:lvl>
     <w:lvl xmlns:w="http://schemas.openxmlformats.org/wordprocessingml/2006/main" w:ilvl="6">
       <w:start w:val="1"/>
-      <w:numFmt w:val="bullet"/>
-      <w:lvlText w:val=""/>
+      <w:numFmt w:val="decimal"/>
+      <w:lvlText w:val="%1.%2.%3.%4.%5.%6.%7."/>
       <w:lvlJc w:val="left"/>
       <w:pPr>
         <w:ind w:left="5040" w:hanging="360"/>
       </w:pPr>
-      <w:rPr>
-        <w:rFonts w:hint="default" w:ascii="Symbol" w:hAnsi="Symbol"/>
-      </w:rPr>
+      <w:rPr/>
     </w:lvl>
     <w:lvl xmlns:w="http://schemas.openxmlformats.org/wordprocessingml/2006/main" w:ilvl="7">
       <w:start w:val="1"/>
-      <w:numFmt w:val="bullet"/>
-      <w:lvlText w:val="o"/>
+      <w:numFmt w:val="decimal"/>
+      <w:lvlText w:val="%1.%2.%3.%4.%5.%6.%7.%8."/>
       <w:lvlJc w:val="left"/>
       <w:pPr>
         <w:ind w:left="5760" w:hanging="360"/>
       </w:pPr>
-      <w:rPr>
-        <w:rFonts w:hint="default" w:ascii="Courier New" w:hAnsi="Courier New"/>
-      </w:rPr>
+      <w:rPr/>
     </w:lvl>
     <w:lvl xmlns:w="http://schemas.openxmlformats.org/wordprocessingml/2006/main" w:ilvl="8">
       <w:start w:val="1"/>
-      <w:numFmt w:val="bullet"/>
-      <w:lvlText w:val=""/>
+      <w:numFmt w:val="decimal"/>
+      <w:lvlText w:val="%1.%2.%3.%4.%5.%6.%7.%8.%9."/>
       <w:lvlJc w:val="left"/>
       <w:pPr>
         <w:ind w:left="6480" w:hanging="360"/>
       </w:pPr>
-      <w:rPr>
-        <w:rFonts w:hint="default" w:ascii="Wingdings" w:hAnsi="Wingdings"/>
-      </w:rPr>
+      <w:rPr/>
     </w:lvl>
   </w:abstractNum>
   <w:abstractNum xmlns:w="http://schemas.openxmlformats.org/wordprocessingml/2006/main" w:abstractNumId="6">
     <w:nsid w:val="18e752c6"/>
-    <w:multiLevelType xmlns:w="http://schemas.openxmlformats.org/wordprocessingml/2006/main" w:val="hybridMultilevel"/>
+    <w:multiLevelType xmlns:w="http://schemas.openxmlformats.org/wordprocessingml/2006/main" w:val="multilevel"/>
     <w:lvl xmlns:w="http://schemas.openxmlformats.org/wordprocessingml/2006/main" w:ilvl="0">
       <w:start w:val="1"/>
-      <w:numFmt w:val="bullet"/>
-      <w:lvlText w:val=""/>
+      <w:numFmt w:val="decimal"/>
+      <w:lvlText w:val="%1."/>
       <w:lvlJc w:val="left"/>
       <w:pPr>
         <w:ind w:left="720" w:hanging="360"/>
       </w:pPr>
-      <w:rPr>
-        <w:rFonts w:hint="default" w:ascii="Symbol" w:hAnsi="Symbol"/>
-      </w:rPr>
+      <w:rPr/>
     </w:lvl>
     <w:lvl xmlns:w="http://schemas.openxmlformats.org/wordprocessingml/2006/main" w:ilvl="1">
       <w:start w:val="1"/>
-      <w:numFmt w:val="bullet"/>
-      <w:lvlText w:val="o"/>
+      <w:numFmt w:val="decimal"/>
+      <w:lvlText w:val="%1.%2."/>
       <w:lvlJc w:val="left"/>
       <w:pPr>
         <w:ind w:left="1440" w:hanging="360"/>
       </w:pPr>
-      <w:rPr>
-        <w:rFonts w:hint="default" w:ascii="Courier New" w:hAnsi="Courier New"/>
-      </w:rPr>
+      <w:rPr/>
     </w:lvl>
     <w:lvl xmlns:w="http://schemas.openxmlformats.org/wordprocessingml/2006/main" w:ilvl="2">
       <w:start w:val="1"/>
-      <w:numFmt w:val="bullet"/>
-      <w:lvlText w:val=""/>
+      <w:numFmt w:val="decimal"/>
+      <w:lvlText w:val="%1.%2.%3."/>
       <w:lvlJc w:val="left"/>
       <w:pPr>
         <w:ind w:left="2160" w:hanging="360"/>
       </w:pPr>
-      <w:rPr>
-        <w:rFonts w:hint="default" w:ascii="Wingdings" w:hAnsi="Wingdings"/>
-      </w:rPr>
+      <w:rPr/>
     </w:lvl>
     <w:lvl xmlns:w="http://schemas.openxmlformats.org/wordprocessingml/2006/main" w:ilvl="3">
       <w:start w:val="1"/>
-      <w:numFmt w:val="bullet"/>
-      <w:lvlText w:val=""/>
+      <w:numFmt w:val="decimal"/>
+      <w:lvlText w:val="%1.%2.%3.%4."/>
       <w:lvlJc w:val="left"/>
       <w:pPr>
         <w:ind w:left="2880" w:hanging="360"/>
       </w:pPr>
-      <w:rPr>
-        <w:rFonts w:hint="default" w:ascii="Symbol" w:hAnsi="Symbol"/>
-      </w:rPr>
+      <w:rPr/>
     </w:lvl>
     <w:lvl xmlns:w="http://schemas.openxmlformats.org/wordprocessingml/2006/main" w:ilvl="4">
       <w:start w:val="1"/>
-      <w:numFmt w:val="bullet"/>
-      <w:lvlText w:val="o"/>
+      <w:numFmt w:val="decimal"/>
+      <w:lvlText w:val="%1.%2.%3.%4.%5."/>
       <w:lvlJc w:val="left"/>
       <w:pPr>
         <w:ind w:left="3600" w:hanging="360"/>
       </w:pPr>
-      <w:rPr>
-        <w:rFonts w:hint="default" w:ascii="Courier New" w:hAnsi="Courier New"/>
-      </w:rPr>
+      <w:rPr/>
     </w:lvl>
     <w:lvl xmlns:w="http://schemas.openxmlformats.org/wordprocessingml/2006/main" w:ilvl="5">
       <w:start w:val="1"/>
-      <w:numFmt w:val="bullet"/>
-      <w:lvlText w:val=""/>
+      <w:numFmt w:val="decimal"/>
+      <w:lvlText w:val="%1.%2.%3.%4.%5.%6."/>
       <w:lvlJc w:val="left"/>
       <w:pPr>
         <w:ind w:left="4320" w:hanging="360"/>
       </w:pPr>
-      <w:rPr>
-        <w:rFonts w:hint="default" w:ascii="Wingdings" w:hAnsi="Wingdings"/>
-      </w:rPr>
+      <w:rPr/>
     </w:lvl>
     <w:lvl xmlns:w="http://schemas.openxmlformats.org/wordprocessingml/2006/main" w:ilvl="6">
       <w:start w:val="1"/>
-      <w:numFmt w:val="bullet"/>
-      <w:lvlText w:val=""/>
+      <w:numFmt w:val="decimal"/>
+      <w:lvlText w:val="%1.%2.%3.%4.%5.%6.%7."/>
       <w:lvlJc w:val="left"/>
       <w:pPr>
         <w:ind w:left="5040" w:hanging="360"/>
       </w:pPr>
-      <w:rPr>
-        <w:rFonts w:hint="default" w:ascii="Symbol" w:hAnsi="Symbol"/>
-      </w:rPr>
+      <w:rPr/>
     </w:lvl>
     <w:lvl xmlns:w="http://schemas.openxmlformats.org/wordprocessingml/2006/main" w:ilvl="7">
       <w:start w:val="1"/>
-      <w:numFmt w:val="bullet"/>
-      <w:lvlText w:val="o"/>
+      <w:numFmt w:val="decimal"/>
+      <w:lvlText w:val="%1.%2.%3.%4.%5.%6.%7.%8."/>
       <w:lvlJc w:val="left"/>
       <w:pPr>
         <w:ind w:left="5760" w:hanging="360"/>
       </w:pPr>
-      <w:rPr>
-        <w:rFonts w:hint="default" w:ascii="Courier New" w:hAnsi="Courier New"/>
-      </w:rPr>
+      <w:rPr/>
     </w:lvl>
     <w:lvl xmlns:w="http://schemas.openxmlformats.org/wordprocessingml/2006/main" w:ilvl="8">
       <w:start w:val="1"/>
-      <w:numFmt w:val="bullet"/>
-      <w:lvlText w:val=""/>
+      <w:numFmt w:val="decimal"/>
+      <w:lvlText w:val="%1.%2.%3.%4.%5.%6.%7.%8.%9."/>
       <w:lvlJc w:val="left"/>
       <w:pPr>
         <w:ind w:left="6480" w:hanging="360"/>
       </w:pPr>
-      <w:rPr>
-        <w:rFonts w:hint="default" w:ascii="Wingdings" w:hAnsi="Wingdings"/>
-      </w:rPr>
+      <w:rPr/>
     </w:lvl>
   </w:abstractNum>
   <w:abstractNum xmlns:w="http://schemas.openxmlformats.org/wordprocessingml/2006/main" w:abstractNumId="5">
@@ -1821,226 +2779,190 @@
   </w:abstractNum>
   <w:abstractNum xmlns:w="http://schemas.openxmlformats.org/wordprocessingml/2006/main" w:abstractNumId="3">
     <w:nsid w:val="1ae677f"/>
-    <w:multiLevelType xmlns:w="http://schemas.openxmlformats.org/wordprocessingml/2006/main" w:val="hybridMultilevel"/>
+    <w:multiLevelType xmlns:w="http://schemas.openxmlformats.org/wordprocessingml/2006/main" w:val="multilevel"/>
     <w:lvl xmlns:w="http://schemas.openxmlformats.org/wordprocessingml/2006/main" w:ilvl="0">
       <w:start w:val="1"/>
-      <w:numFmt w:val="bullet"/>
-      <w:lvlText w:val=""/>
+      <w:numFmt w:val="decimal"/>
+      <w:lvlText w:val="%1."/>
       <w:lvlJc w:val="left"/>
       <w:pPr>
         <w:ind w:left="720" w:hanging="360"/>
       </w:pPr>
-      <w:rPr>
-        <w:rFonts w:hint="default" w:ascii="Symbol" w:hAnsi="Symbol"/>
-      </w:rPr>
+      <w:rPr/>
     </w:lvl>
     <w:lvl xmlns:w="http://schemas.openxmlformats.org/wordprocessingml/2006/main" w:ilvl="1">
       <w:start w:val="1"/>
-      <w:numFmt w:val="bullet"/>
-      <w:lvlText w:val="o"/>
+      <w:numFmt w:val="decimal"/>
+      <w:lvlText w:val="%1.%2."/>
       <w:lvlJc w:val="left"/>
       <w:pPr>
         <w:ind w:left="1440" w:hanging="360"/>
       </w:pPr>
-      <w:rPr>
-        <w:rFonts w:hint="default" w:ascii="Courier New" w:hAnsi="Courier New"/>
-      </w:rPr>
+      <w:rPr/>
     </w:lvl>
     <w:lvl xmlns:w="http://schemas.openxmlformats.org/wordprocessingml/2006/main" w:ilvl="2">
       <w:start w:val="1"/>
-      <w:numFmt w:val="bullet"/>
-      <w:lvlText w:val=""/>
+      <w:numFmt w:val="decimal"/>
+      <w:lvlText w:val="%1.%2.%3."/>
       <w:lvlJc w:val="left"/>
       <w:pPr>
         <w:ind w:left="2160" w:hanging="360"/>
       </w:pPr>
-      <w:rPr>
-        <w:rFonts w:hint="default" w:ascii="Wingdings" w:hAnsi="Wingdings"/>
-      </w:rPr>
+      <w:rPr/>
     </w:lvl>
     <w:lvl xmlns:w="http://schemas.openxmlformats.org/wordprocessingml/2006/main" w:ilvl="3">
       <w:start w:val="1"/>
-      <w:numFmt w:val="bullet"/>
-      <w:lvlText w:val=""/>
+      <w:numFmt w:val="decimal"/>
+      <w:lvlText w:val="%1.%2.%3.%4."/>
       <w:lvlJc w:val="left"/>
       <w:pPr>
         <w:ind w:left="2880" w:hanging="360"/>
       </w:pPr>
-      <w:rPr>
-        <w:rFonts w:hint="default" w:ascii="Symbol" w:hAnsi="Symbol"/>
-      </w:rPr>
+      <w:rPr/>
     </w:lvl>
     <w:lvl xmlns:w="http://schemas.openxmlformats.org/wordprocessingml/2006/main" w:ilvl="4">
       <w:start w:val="1"/>
-      <w:numFmt w:val="bullet"/>
-      <w:lvlText w:val="o"/>
+      <w:numFmt w:val="decimal"/>
+      <w:lvlText w:val="%1.%2.%3.%4.%5."/>
       <w:lvlJc w:val="left"/>
       <w:pPr>
         <w:ind w:left="3600" w:hanging="360"/>
       </w:pPr>
-      <w:rPr>
-        <w:rFonts w:hint="default" w:ascii="Courier New" w:hAnsi="Courier New"/>
-      </w:rPr>
+      <w:rPr/>
     </w:lvl>
     <w:lvl xmlns:w="http://schemas.openxmlformats.org/wordprocessingml/2006/main" w:ilvl="5">
       <w:start w:val="1"/>
-      <w:numFmt w:val="bullet"/>
-      <w:lvlText w:val=""/>
+      <w:numFmt w:val="decimal"/>
+      <w:lvlText w:val="%1.%2.%3.%4.%5.%6."/>
       <w:lvlJc w:val="left"/>
       <w:pPr>
         <w:ind w:left="4320" w:hanging="360"/>
       </w:pPr>
-      <w:rPr>
-        <w:rFonts w:hint="default" w:ascii="Wingdings" w:hAnsi="Wingdings"/>
-      </w:rPr>
+      <w:rPr/>
     </w:lvl>
     <w:lvl xmlns:w="http://schemas.openxmlformats.org/wordprocessingml/2006/main" w:ilvl="6">
       <w:start w:val="1"/>
-      <w:numFmt w:val="bullet"/>
-      <w:lvlText w:val=""/>
+      <w:numFmt w:val="decimal"/>
+      <w:lvlText w:val="%1.%2.%3.%4.%5.%6.%7."/>
       <w:lvlJc w:val="left"/>
       <w:pPr>
         <w:ind w:left="5040" w:hanging="360"/>
       </w:pPr>
-      <w:rPr>
-        <w:rFonts w:hint="default" w:ascii="Symbol" w:hAnsi="Symbol"/>
-      </w:rPr>
+      <w:rPr/>
     </w:lvl>
     <w:lvl xmlns:w="http://schemas.openxmlformats.org/wordprocessingml/2006/main" w:ilvl="7">
       <w:start w:val="1"/>
-      <w:numFmt w:val="bullet"/>
-      <w:lvlText w:val="o"/>
+      <w:numFmt w:val="decimal"/>
+      <w:lvlText w:val="%1.%2.%3.%4.%5.%6.%7.%8."/>
       <w:lvlJc w:val="left"/>
       <w:pPr>
         <w:ind w:left="5760" w:hanging="360"/>
       </w:pPr>
-      <w:rPr>
-        <w:rFonts w:hint="default" w:ascii="Courier New" w:hAnsi="Courier New"/>
-      </w:rPr>
+      <w:rPr/>
     </w:lvl>
     <w:lvl xmlns:w="http://schemas.openxmlformats.org/wordprocessingml/2006/main" w:ilvl="8">
       <w:start w:val="1"/>
-      <w:numFmt w:val="bullet"/>
-      <w:lvlText w:val=""/>
+      <w:numFmt w:val="decimal"/>
+      <w:lvlText w:val="%1.%2.%3.%4.%5.%6.%7.%8.%9."/>
       <w:lvlJc w:val="left"/>
       <w:pPr>
         <w:ind w:left="6480" w:hanging="360"/>
       </w:pPr>
-      <w:rPr>
-        <w:rFonts w:hint="default" w:ascii="Wingdings" w:hAnsi="Wingdings"/>
-      </w:rPr>
+      <w:rPr/>
     </w:lvl>
   </w:abstractNum>
   <w:abstractNum xmlns:w="http://schemas.openxmlformats.org/wordprocessingml/2006/main" w:abstractNumId="2">
     <w:nsid w:val="61327f41"/>
-    <w:multiLevelType xmlns:w="http://schemas.openxmlformats.org/wordprocessingml/2006/main" w:val="hybridMultilevel"/>
+    <w:multiLevelType xmlns:w="http://schemas.openxmlformats.org/wordprocessingml/2006/main" w:val="multilevel"/>
     <w:lvl xmlns:w="http://schemas.openxmlformats.org/wordprocessingml/2006/main" w:ilvl="0">
       <w:start w:val="1"/>
-      <w:numFmt w:val="bullet"/>
-      <w:lvlText w:val=""/>
+      <w:numFmt w:val="decimal"/>
+      <w:lvlText w:val="%1."/>
       <w:lvlJc w:val="left"/>
       <w:pPr>
         <w:ind w:left="720" w:hanging="360"/>
       </w:pPr>
-      <w:rPr>
-        <w:rFonts w:hint="default" w:ascii="Symbol" w:hAnsi="Symbol"/>
-      </w:rPr>
+      <w:rPr/>
     </w:lvl>
     <w:lvl xmlns:w="http://schemas.openxmlformats.org/wordprocessingml/2006/main" w:ilvl="1">
       <w:start w:val="1"/>
-      <w:numFmt w:val="bullet"/>
-      <w:lvlText w:val="o"/>
+      <w:numFmt w:val="decimal"/>
+      <w:lvlText w:val="%1.%2."/>
       <w:lvlJc w:val="left"/>
       <w:pPr>
         <w:ind w:left="1440" w:hanging="360"/>
       </w:pPr>
-      <w:rPr>
-        <w:rFonts w:hint="default" w:ascii="Courier New" w:hAnsi="Courier New"/>
-      </w:rPr>
+      <w:rPr/>
     </w:lvl>
     <w:lvl xmlns:w="http://schemas.openxmlformats.org/wordprocessingml/2006/main" w:ilvl="2">
       <w:start w:val="1"/>
-      <w:numFmt w:val="bullet"/>
-      <w:lvlText w:val=""/>
+      <w:numFmt w:val="decimal"/>
+      <w:lvlText w:val="%1.%2.%3."/>
       <w:lvlJc w:val="left"/>
       <w:pPr>
         <w:ind w:left="2160" w:hanging="360"/>
       </w:pPr>
-      <w:rPr>
-        <w:rFonts w:hint="default" w:ascii="Wingdings" w:hAnsi="Wingdings"/>
-      </w:rPr>
+      <w:rPr/>
     </w:lvl>
     <w:lvl xmlns:w="http://schemas.openxmlformats.org/wordprocessingml/2006/main" w:ilvl="3">
       <w:start w:val="1"/>
-      <w:numFmt w:val="bullet"/>
-      <w:lvlText w:val=""/>
+      <w:numFmt w:val="decimal"/>
+      <w:lvlText w:val="%1.%2.%3.%4."/>
       <w:lvlJc w:val="left"/>
       <w:pPr>
         <w:ind w:left="2880" w:hanging="360"/>
       </w:pPr>
-      <w:rPr>
-        <w:rFonts w:hint="default" w:ascii="Symbol" w:hAnsi="Symbol"/>
-      </w:rPr>
+      <w:rPr/>
     </w:lvl>
     <w:lvl xmlns:w="http://schemas.openxmlformats.org/wordprocessingml/2006/main" w:ilvl="4">
       <w:start w:val="1"/>
-      <w:numFmt w:val="bullet"/>
-      <w:lvlText w:val="o"/>
+      <w:numFmt w:val="decimal"/>
+      <w:lvlText w:val="%1.%2.%3.%4.%5."/>
       <w:lvlJc w:val="left"/>
       <w:pPr>
         <w:ind w:left="3600" w:hanging="360"/>
       </w:pPr>
-      <w:rPr>
-        <w:rFonts w:hint="default" w:ascii="Courier New" w:hAnsi="Courier New"/>
-      </w:rPr>
+      <w:rPr/>
     </w:lvl>
     <w:lvl xmlns:w="http://schemas.openxmlformats.org/wordprocessingml/2006/main" w:ilvl="5">
       <w:start w:val="1"/>
-      <w:numFmt w:val="bullet"/>
-      <w:lvlText w:val=""/>
+      <w:numFmt w:val="decimal"/>
+      <w:lvlText w:val="%1.%2.%3.%4.%5.%6."/>
       <w:lvlJc w:val="left"/>
       <w:pPr>
         <w:ind w:left="4320" w:hanging="360"/>
       </w:pPr>
-      <w:rPr>
-        <w:rFonts w:hint="default" w:ascii="Wingdings" w:hAnsi="Wingdings"/>
-      </w:rPr>
+      <w:rPr/>
     </w:lvl>
     <w:lvl xmlns:w="http://schemas.openxmlformats.org/wordprocessingml/2006/main" w:ilvl="6">
       <w:start w:val="1"/>
-      <w:numFmt w:val="bullet"/>
-      <w:lvlText w:val=""/>
+      <w:numFmt w:val="decimal"/>
+      <w:lvlText w:val="%1.%2.%3.%4.%5.%6.%7."/>
       <w:lvlJc w:val="left"/>
       <w:pPr>
         <w:ind w:left="5040" w:hanging="360"/>
       </w:pPr>
-      <w:rPr>
-        <w:rFonts w:hint="default" w:ascii="Symbol" w:hAnsi="Symbol"/>
-      </w:rPr>
+      <w:rPr/>
     </w:lvl>
     <w:lvl xmlns:w="http://schemas.openxmlformats.org/wordprocessingml/2006/main" w:ilvl="7">
       <w:start w:val="1"/>
-      <w:numFmt w:val="bullet"/>
-      <w:lvlText w:val="o"/>
+      <w:numFmt w:val="decimal"/>
+      <w:lvlText w:val="%1.%2.%3.%4.%5.%6.%7.%8."/>
       <w:lvlJc w:val="left"/>
       <w:pPr>
         <w:ind w:left="5760" w:hanging="360"/>
       </w:pPr>
-      <w:rPr>
-        <w:rFonts w:hint="default" w:ascii="Courier New" w:hAnsi="Courier New"/>
-      </w:rPr>
+      <w:rPr/>
     </w:lvl>
     <w:lvl xmlns:w="http://schemas.openxmlformats.org/wordprocessingml/2006/main" w:ilvl="8">
       <w:start w:val="1"/>
-      <w:numFmt w:val="bullet"/>
-      <w:lvlText w:val=""/>
+      <w:numFmt w:val="decimal"/>
+      <w:lvlText w:val="%1.%2.%3.%4.%5.%6.%7.%8.%9."/>
       <w:lvlJc w:val="left"/>
       <w:pPr>
         <w:ind w:left="6480" w:hanging="360"/>
       </w:pPr>
-      <w:rPr>
-        <w:rFonts w:hint="default" w:ascii="Wingdings" w:hAnsi="Wingdings"/>
-      </w:rPr>
+      <w:rPr/>
     </w:lvl>
   </w:abstractNum>
   <w:abstractNum xmlns:w="http://schemas.openxmlformats.org/wordprocessingml/2006/main" w:abstractNumId="1">
@@ -2048,113 +2970,114 @@
     <w:multiLevelType xmlns:w="http://schemas.openxmlformats.org/wordprocessingml/2006/main" w:val="hybridMultilevel"/>
     <w:lvl xmlns:w="http://schemas.openxmlformats.org/wordprocessingml/2006/main" w:ilvl="0">
       <w:start w:val="1"/>
+      <w:numFmt w:val="decimal"/>
+      <w:lvlText w:val="%1."/>
+      <w:lvlJc w:val="left"/>
+      <w:pPr>
+        <w:ind w:left="720" w:hanging="360"/>
+      </w:pPr>
+      <w:rPr/>
+    </w:lvl>
+    <w:lvl xmlns:w="http://schemas.openxmlformats.org/wordprocessingml/2006/main" w:ilvl="1">
+      <w:start w:val="1"/>
+      <w:numFmt w:val="bullet"/>
+      <w:lvlText w:val="o"/>
+      <w:lvlJc w:val="left"/>
+      <w:pPr>
+        <w:ind w:left="1440" w:hanging="360"/>
+      </w:pPr>
+      <w:rPr>
+        <w:rFonts w:hint="default" w:ascii="Courier New" w:hAnsi="Courier New"/>
+      </w:rPr>
+    </w:lvl>
+    <w:lvl xmlns:w="http://schemas.openxmlformats.org/wordprocessingml/2006/main" w:ilvl="2">
+      <w:start w:val="1"/>
+      <w:numFmt w:val="bullet"/>
+      <w:lvlText w:val=""/>
+      <w:lvlJc w:val="left"/>
+      <w:pPr>
+        <w:ind w:left="2160" w:hanging="360"/>
+      </w:pPr>
+      <w:rPr>
+        <w:rFonts w:hint="default" w:ascii="Wingdings" w:hAnsi="Wingdings"/>
+      </w:rPr>
+    </w:lvl>
+    <w:lvl xmlns:w="http://schemas.openxmlformats.org/wordprocessingml/2006/main" w:ilvl="3">
+      <w:start w:val="1"/>
       <w:numFmt w:val="bullet"/>
       <w:lvlText w:val=""/>
       <w:lvlJc w:val="left"/>
       <w:pPr>
-        <w:ind w:left="720" w:hanging="360"/>
+        <w:ind w:left="2880" w:hanging="360"/>
       </w:pPr>
       <w:rPr>
         <w:rFonts w:hint="default" w:ascii="Symbol" w:hAnsi="Symbol"/>
       </w:rPr>
     </w:lvl>
-    <w:lvl xmlns:w="http://schemas.openxmlformats.org/wordprocessingml/2006/main" w:ilvl="1">
+    <w:lvl xmlns:w="http://schemas.openxmlformats.org/wordprocessingml/2006/main" w:ilvl="4">
       <w:start w:val="1"/>
       <w:numFmt w:val="bullet"/>
       <w:lvlText w:val="o"/>
       <w:lvlJc w:val="left"/>
       <w:pPr>
-        <w:ind w:left="1440" w:hanging="360"/>
+        <w:ind w:left="3600" w:hanging="360"/>
       </w:pPr>
       <w:rPr>
         <w:rFonts w:hint="default" w:ascii="Courier New" w:hAnsi="Courier New"/>
       </w:rPr>
     </w:lvl>
-    <w:lvl xmlns:w="http://schemas.openxmlformats.org/wordprocessingml/2006/main" w:ilvl="2">
+    <w:lvl xmlns:w="http://schemas.openxmlformats.org/wordprocessingml/2006/main" w:ilvl="5">
       <w:start w:val="1"/>
       <w:numFmt w:val="bullet"/>
       <w:lvlText w:val=""/>
       <w:lvlJc w:val="left"/>
       <w:pPr>
-        <w:ind w:left="2160" w:hanging="360"/>
+        <w:ind w:left="4320" w:hanging="360"/>
       </w:pPr>
       <w:rPr>
         <w:rFonts w:hint="default" w:ascii="Wingdings" w:hAnsi="Wingdings"/>
       </w:rPr>
     </w:lvl>
-    <w:lvl xmlns:w="http://schemas.openxmlformats.org/wordprocessingml/2006/main" w:ilvl="3">
+    <w:lvl xmlns:w="http://schemas.openxmlformats.org/wordprocessingml/2006/main" w:ilvl="6">
       <w:start w:val="1"/>
       <w:numFmt w:val="bullet"/>
       <w:lvlText w:val=""/>
       <w:lvlJc w:val="left"/>
       <w:pPr>
-        <w:ind w:left="2880" w:hanging="360"/>
+        <w:ind w:left="5040" w:hanging="360"/>
       </w:pPr>
       <w:rPr>
         <w:rFonts w:hint="default" w:ascii="Symbol" w:hAnsi="Symbol"/>
       </w:rPr>
     </w:lvl>
-    <w:lvl xmlns:w="http://schemas.openxmlformats.org/wordprocessingml/2006/main" w:ilvl="4">
+    <w:lvl xmlns:w="http://schemas.openxmlformats.org/wordprocessingml/2006/main" w:ilvl="7">
       <w:start w:val="1"/>
       <w:numFmt w:val="bullet"/>
       <w:lvlText w:val="o"/>
       <w:lvlJc w:val="left"/>
       <w:pPr>
-        <w:ind w:left="3600" w:hanging="360"/>
+        <w:ind w:left="5760" w:hanging="360"/>
       </w:pPr>
       <w:rPr>
         <w:rFonts w:hint="default" w:ascii="Courier New" w:hAnsi="Courier New"/>
       </w:rPr>
     </w:lvl>
-    <w:lvl xmlns:w="http://schemas.openxmlformats.org/wordprocessingml/2006/main" w:ilvl="5">
+    <w:lvl xmlns:w="http://schemas.openxmlformats.org/wordprocessingml/2006/main" w:ilvl="8">
       <w:start w:val="1"/>
       <w:numFmt w:val="bullet"/>
       <w:lvlText w:val=""/>
       <w:lvlJc w:val="left"/>
       <w:pPr>
-        <w:ind w:left="4320" w:hanging="360"/>
+        <w:ind w:left="6480" w:hanging="360"/>
       </w:pPr>
       <w:rPr>
         <w:rFonts w:hint="default" w:ascii="Wingdings" w:hAnsi="Wingdings"/>
       </w:rPr>
     </w:lvl>
-    <w:lvl xmlns:w="http://schemas.openxmlformats.org/wordprocessingml/2006/main" w:ilvl="6">
-      <w:start w:val="1"/>
-      <w:numFmt w:val="bullet"/>
-      <w:lvlText w:val=""/>
-      <w:lvlJc w:val="left"/>
-      <w:pPr>
-        <w:ind w:left="5040" w:hanging="360"/>
-      </w:pPr>
-      <w:rPr>
-        <w:rFonts w:hint="default" w:ascii="Symbol" w:hAnsi="Symbol"/>
-      </w:rPr>
-    </w:lvl>
-    <w:lvl xmlns:w="http://schemas.openxmlformats.org/wordprocessingml/2006/main" w:ilvl="7">
-      <w:start w:val="1"/>
-      <w:numFmt w:val="bullet"/>
-      <w:lvlText w:val="o"/>
-      <w:lvlJc w:val="left"/>
-      <w:pPr>
-        <w:ind w:left="5760" w:hanging="360"/>
-      </w:pPr>
-      <w:rPr>
-        <w:rFonts w:hint="default" w:ascii="Courier New" w:hAnsi="Courier New"/>
-      </w:rPr>
-    </w:lvl>
-    <w:lvl xmlns:w="http://schemas.openxmlformats.org/wordprocessingml/2006/main" w:ilvl="8">
-      <w:start w:val="1"/>
-      <w:numFmt w:val="bullet"/>
-      <w:lvlText w:val=""/>
-      <w:lvlJc w:val="left"/>
-      <w:pPr>
-        <w:ind w:left="6480" w:hanging="360"/>
-      </w:pPr>
-      <w:rPr>
-        <w:rFonts w:hint="default" w:ascii="Wingdings" w:hAnsi="Wingdings"/>
-      </w:rPr>
-    </w:lvl>
   </w:abstractNum>
+  <w:num w:numId="8">
+    <w:abstractNumId w:val="8"/>
+  </w:num>
   <w:num w:numId="7">
     <w:abstractNumId w:val="7"/>
   </w:num>

</xml_diff>

<commit_message>
Close to final iteration of software requirements
</commit_message>
<xml_diff>
--- a/paperwork/requirements/KzooRPReq.docx
+++ b/paperwork/requirements/KzooRPReq.docx
@@ -12,42 +12,62 @@
           <w:szCs w:val="40"/>
         </w:rPr>
       </w:pPr>
-      <w:r>
+    </w:p>
+    <w:p>
+      <w:pPr>
+        <w:jc w:val="center"/>
         <w:rPr>
           <w:b w:val="1"/>
           <w:bCs w:val="1"/>
           <w:sz w:val="40"/>
           <w:szCs w:val="40"/>
         </w:rPr>
-        <w:t>Kalamazoo Route Planner Requirements</w:t>
-      </w:r>
-    </w:p>
-    <w:p>
-      <w:pPr>
-        <w:pStyle w:val="Normal"/>
-        <w:jc w:val="left"/>
+      </w:pPr>
+      <w:r>
         <w:rPr>
           <w:b w:val="1"/>
           <w:bCs w:val="1"/>
           <w:sz w:val="40"/>
           <w:szCs w:val="40"/>
         </w:rPr>
-      </w:pPr>
-    </w:p>
-    <w:p xmlns:wp14="http://schemas.microsoft.com/office/word/2010/wordml" wp14:textId="7119FFD4">
-      <w:pPr>
+        <w:t>Kalamazoo</w:t>
+      </w:r>
+      <w:r>
         <w:rPr>
           <w:b w:val="1"/>
           <w:bCs w:val="1"/>
-          <w:sz w:val="24"/>
-          <w:szCs w:val="24"/>
-        </w:rPr>
-      </w:pPr>
-      <w:bookmarkStart w:name="_Int_tnAKNLSS" w:id="1871563995"/>
-      <w:r>
+          <w:sz w:val="40"/>
+          <w:szCs w:val="40"/>
+        </w:rPr>
+        <w:t xml:space="preserve"> Route Planner Requirements</w:t>
+      </w:r>
+    </w:p>
+    <w:p>
+      <w:pPr>
+        <w:pStyle w:val="Normal"/>
+        <w:jc w:val="left"/>
         <w:rPr>
           <w:b w:val="1"/>
           <w:bCs w:val="1"/>
+          <w:sz w:val="40"/>
+          <w:szCs w:val="40"/>
+        </w:rPr>
+      </w:pPr>
+    </w:p>
+    <w:p xmlns:wp14="http://schemas.microsoft.com/office/word/2010/wordml" wp14:textId="7119FFD4">
+      <w:pPr>
+        <w:rPr>
+          <w:b w:val="1"/>
+          <w:bCs w:val="1"/>
+          <w:sz w:val="24"/>
+          <w:szCs w:val="24"/>
+        </w:rPr>
+      </w:pPr>
+      <w:bookmarkStart w:name="_Int_tnAKNLSS" w:id="1871563995"/>
+      <w:r>
+        <w:rPr>
+          <w:b w:val="1"/>
+          <w:bCs w:val="1"/>
           <w:sz w:val="24"/>
           <w:szCs w:val="24"/>
         </w:rPr>
@@ -530,7 +550,21 @@
           <w:sz w:val="24"/>
           <w:szCs w:val="24"/>
         </w:rPr>
-        <w:t xml:space="preserve"> by the city of Kalamazoo’s plan to migrate roads to be more bike and pedestrian friendly by 2025.</w:t>
+        <w:t xml:space="preserve"> by the city of Kalamazoo’s plan</w:t>
+      </w:r>
+      <w:r>
+        <w:rPr>
+          <w:sz w:val="24"/>
+          <w:szCs w:val="24"/>
+        </w:rPr>
+        <w:t xml:space="preserve">/worksheet </w:t>
+      </w:r>
+      <w:r>
+        <w:rPr>
+          <w:sz w:val="24"/>
+          <w:szCs w:val="24"/>
+        </w:rPr>
+        <w:t>to migrate roads to be more bike and pedestrian friendly by 2025.</w:t>
       </w:r>
       <w:r>
         <w:rPr>
@@ -945,6 +979,53 @@
         <w:t>.</w:t>
       </w:r>
     </w:p>
+    <w:p>
+      <w:pPr>
+        <w:pStyle w:val="ListParagraph"/>
+        <w:numPr>
+          <w:ilvl w:val="0"/>
+          <w:numId w:val="1"/>
+        </w:numPr>
+        <w:rPr>
+          <w:sz w:val="24"/>
+          <w:szCs w:val="24"/>
+        </w:rPr>
+      </w:pPr>
+      <w:r>
+        <w:rPr>
+          <w:sz w:val="24"/>
+          <w:szCs w:val="24"/>
+        </w:rPr>
+        <w:t>The UI shall have an about link to display a popup to the user that displays info about the termi</w:t>
+      </w:r>
+      <w:r>
+        <w:rPr>
+          <w:sz w:val="24"/>
+          <w:szCs w:val="24"/>
+        </w:rPr>
+        <w:t>nology of the web page.</w:t>
+      </w:r>
+    </w:p>
+    <w:p>
+      <w:pPr>
+        <w:pStyle w:val="ListParagraph"/>
+        <w:numPr>
+          <w:ilvl w:val="0"/>
+          <w:numId w:val="1"/>
+        </w:numPr>
+        <w:rPr>
+          <w:sz w:val="24"/>
+          <w:szCs w:val="24"/>
+        </w:rPr>
+      </w:pPr>
+      <w:r>
+        <w:rPr>
+          <w:sz w:val="24"/>
+          <w:szCs w:val="24"/>
+        </w:rPr>
+        <w:t>The UI shall have a reset link in the navbar that allows the user to start over and reset the web page back to default settings.</w:t>
+      </w:r>
+    </w:p>
     <w:p xmlns:wp14="http://schemas.microsoft.com/office/word/2010/wordml" wp14:textId="3C1170BC">
       <w:pPr>
         <w:pStyle w:val="Normal"/>
@@ -1144,6 +1225,13 @@
         </w:rPr>
         <w:t>size</w:t>
       </w:r>
+      <w:r>
+        <w:rPr>
+          <w:sz w:val="24"/>
+          <w:szCs w:val="24"/>
+        </w:rPr>
+        <w:t>.</w:t>
+      </w:r>
     </w:p>
     <w:p>
       <w:pPr>
@@ -1327,7 +1415,14 @@
           <w:sz w:val="24"/>
           <w:szCs w:val="24"/>
         </w:rPr>
-        <w:t>and mainta</w:t>
+        <w:t xml:space="preserve">and </w:t>
+      </w:r>
+      <w:r>
+        <w:rPr>
+          <w:sz w:val="24"/>
+          <w:szCs w:val="24"/>
+        </w:rPr>
+        <w:t>mainta</w:t>
       </w:r>
       <w:r>
         <w:rPr>
@@ -1342,6 +1437,26 @@
           <w:szCs w:val="24"/>
         </w:rPr>
         <w:t xml:space="preserve"> via MySQL.</w:t>
+      </w:r>
+    </w:p>
+    <w:p>
+      <w:pPr>
+        <w:pStyle w:val="ListParagraph"/>
+        <w:numPr>
+          <w:ilvl w:val="0"/>
+          <w:numId w:val="3"/>
+        </w:numPr>
+        <w:rPr>
+          <w:sz w:val="24"/>
+          <w:szCs w:val="24"/>
+        </w:rPr>
+      </w:pPr>
+      <w:r>
+        <w:rPr>
+          <w:sz w:val="24"/>
+          <w:szCs w:val="24"/>
+        </w:rPr>
+        <w:t>The user shall be able to export a GPX or CSV file that they can then use to as input into other mobile GPS apps such as RideGPS.</w:t>
       </w:r>
     </w:p>
     <w:p xmlns:wp14="http://schemas.microsoft.com/office/word/2010/wordml" wp14:textId="60A5E9B4">
@@ -1583,6 +1698,13 @@
           <w:sz w:val="24"/>
           <w:szCs w:val="24"/>
         </w:rPr>
+        <w:t xml:space="preserve"> </w:t>
+      </w:r>
+      <w:r>
+        <w:rPr>
+          <w:sz w:val="24"/>
+          <w:szCs w:val="24"/>
+        </w:rPr>
         <w:t xml:space="preserve">Sliders will be a weighted </w:t>
       </w:r>
       <w:r>
@@ -1617,6 +1739,13 @@
           <w:sz w:val="24"/>
           <w:szCs w:val="24"/>
         </w:rPr>
+        <w:t xml:space="preserve"> </w:t>
+      </w:r>
+      <w:r>
+        <w:rPr>
+          <w:sz w:val="24"/>
+          <w:szCs w:val="24"/>
+        </w:rPr>
         <w:t xml:space="preserve">These </w:t>
       </w:r>
       <w:r>
@@ -1734,7 +1863,7 @@
         <w:t>The software shall allow the user to select different amenities they want displayed on the map.</w:t>
       </w:r>
     </w:p>
-    <w:p xmlns:wp14="http://schemas.microsoft.com/office/word/2010/wordml" wp14:textId="30D1F06B">
+    <w:p xmlns:wp14="http://schemas.microsoft.com/office/word/2010/wordml" wp14:textId="797E4647">
       <w:pPr>
         <w:pStyle w:val="ListParagraph"/>
         <w:numPr>
@@ -1751,6 +1880,13 @@
           <w:sz w:val="24"/>
           <w:szCs w:val="24"/>
         </w:rPr>
+        <w:t xml:space="preserve"> </w:t>
+      </w:r>
+      <w:r>
+        <w:rPr>
+          <w:sz w:val="24"/>
+          <w:szCs w:val="24"/>
+        </w:rPr>
         <w:t xml:space="preserve">These amenities include </w:t>
       </w:r>
     </w:p>
@@ -1898,21 +2034,7 @@
           <w:sz w:val="24"/>
           <w:szCs w:val="24"/>
         </w:rPr>
-        <w:t xml:space="preserve">The software shall have a reset button in the navbar that will deselect </w:t>
-      </w:r>
-      <w:r>
-        <w:rPr>
-          <w:sz w:val="24"/>
-          <w:szCs w:val="24"/>
-        </w:rPr>
-        <w:t>all of</w:t>
-      </w:r>
-      <w:r>
-        <w:rPr>
-          <w:sz w:val="24"/>
-          <w:szCs w:val="24"/>
-        </w:rPr>
-        <w:t xml:space="preserve"> the checkboxes and remove all markers on the map.</w:t>
+        <w:t>The software shall have a reset button in the navbar that will deselect all checkboxes and remove all markers on the map.</w:t>
       </w:r>
     </w:p>
     <w:p>
@@ -2155,9 +2277,10 @@
         <w:t>.</w:t>
       </w:r>
     </w:p>
-    <w:p xmlns:wp14="http://schemas.microsoft.com/office/word/2010/wordml" wp14:textId="50A213DE">
+    <w:p>
       <w:pPr>
         <w:pStyle w:val="Normal"/>
+        <w:ind w:left="0"/>
         <w:rPr>
           <w:b w:val="1"/>
           <w:bCs w:val="1"/>
@@ -2172,10 +2295,213 @@
           <w:sz w:val="24"/>
           <w:szCs w:val="24"/>
         </w:rPr>
+        <w:t>Security Requirements</w:t>
+      </w:r>
+    </w:p>
+    <w:p>
+      <w:pPr>
+        <w:pStyle w:val="ListParagraph"/>
+        <w:numPr>
+          <w:ilvl w:val="0"/>
+          <w:numId w:val="9"/>
+        </w:numPr>
+        <w:rPr>
+          <w:b w:val="0"/>
+          <w:bCs w:val="0"/>
+          <w:sz w:val="24"/>
+          <w:szCs w:val="24"/>
+        </w:rPr>
+      </w:pPr>
+      <w:r>
+        <w:rPr>
+          <w:b w:val="0"/>
+          <w:bCs w:val="0"/>
+          <w:sz w:val="24"/>
+          <w:szCs w:val="24"/>
+        </w:rPr>
+        <w:t xml:space="preserve">The update tab </w:t>
+      </w:r>
+      <w:r>
+        <w:rPr>
+          <w:b w:val="0"/>
+          <w:bCs w:val="0"/>
+          <w:sz w:val="24"/>
+          <w:szCs w:val="24"/>
+        </w:rPr>
+        <w:t>shall</w:t>
+      </w:r>
+      <w:r>
+        <w:rPr>
+          <w:b w:val="0"/>
+          <w:bCs w:val="0"/>
+          <w:sz w:val="24"/>
+          <w:szCs w:val="24"/>
+        </w:rPr>
+        <w:t xml:space="preserve"> open or lead to a web page asking for a security phrase in a text field box that needs to be entered by administrators. </w:t>
+      </w:r>
+    </w:p>
+    <w:p>
+      <w:pPr>
+        <w:pStyle w:val="ListParagraph"/>
+        <w:numPr>
+          <w:ilvl w:val="0"/>
+          <w:numId w:val="9"/>
+        </w:numPr>
+        <w:rPr>
+          <w:b w:val="0"/>
+          <w:bCs w:val="0"/>
+          <w:sz w:val="24"/>
+          <w:szCs w:val="24"/>
+        </w:rPr>
+      </w:pPr>
+      <w:r>
+        <w:rPr>
+          <w:b w:val="0"/>
+          <w:bCs w:val="0"/>
+          <w:sz w:val="24"/>
+          <w:szCs w:val="24"/>
+        </w:rPr>
+        <w:t>The passphrase shall be encrypted with sha256 and salt for extra encryption</w:t>
+      </w:r>
+      <w:r>
+        <w:rPr>
+          <w:b w:val="0"/>
+          <w:bCs w:val="0"/>
+          <w:sz w:val="24"/>
+          <w:szCs w:val="24"/>
+        </w:rPr>
+        <w:t>. This</w:t>
+      </w:r>
+      <w:r>
+        <w:rPr>
+          <w:b w:val="0"/>
+          <w:bCs w:val="0"/>
+          <w:sz w:val="24"/>
+          <w:szCs w:val="24"/>
+        </w:rPr>
+        <w:t xml:space="preserve"> will be used to verify that the database is up to date.</w:t>
+      </w:r>
+    </w:p>
+    <w:p>
+      <w:pPr>
+        <w:pStyle w:val="ListParagraph"/>
+        <w:numPr>
+          <w:ilvl w:val="0"/>
+          <w:numId w:val="9"/>
+        </w:numPr>
+        <w:rPr>
+          <w:b w:val="0"/>
+          <w:bCs w:val="0"/>
+          <w:sz w:val="24"/>
+          <w:szCs w:val="24"/>
+        </w:rPr>
+      </w:pPr>
+      <w:r>
+        <w:rPr>
+          <w:b w:val="0"/>
+          <w:bCs w:val="0"/>
+          <w:sz w:val="24"/>
+          <w:szCs w:val="24"/>
+        </w:rPr>
+        <w:t xml:space="preserve">The database itself shall also have a username and password interface via a python script </w:t>
+      </w:r>
+      <w:r>
+        <w:rPr>
+          <w:b w:val="0"/>
+          <w:bCs w:val="0"/>
+          <w:sz w:val="24"/>
+          <w:szCs w:val="24"/>
+        </w:rPr>
+        <w:t>that runs a user interface for administrators to make changes to the database directly if needed.</w:t>
+      </w:r>
+    </w:p>
+    <w:p>
+      <w:pPr>
+        <w:pStyle w:val="ListParagraph"/>
+        <w:numPr>
+          <w:ilvl w:val="0"/>
+          <w:numId w:val="9"/>
+        </w:numPr>
+        <w:rPr>
+          <w:b w:val="0"/>
+          <w:bCs w:val="0"/>
+          <w:sz w:val="24"/>
+          <w:szCs w:val="24"/>
+        </w:rPr>
+      </w:pPr>
+      <w:r>
+        <w:rPr>
+          <w:b w:val="0"/>
+          <w:bCs w:val="0"/>
+          <w:sz w:val="24"/>
+          <w:szCs w:val="24"/>
+        </w:rPr>
+        <w:t>The password for the database shall also be sha-256 encrypted with salt.</w:t>
+      </w:r>
+    </w:p>
+    <w:p>
+      <w:pPr>
+        <w:pStyle w:val="ListParagraph"/>
+        <w:numPr>
+          <w:ilvl w:val="0"/>
+          <w:numId w:val="9"/>
+        </w:numPr>
+        <w:rPr>
+          <w:b w:val="0"/>
+          <w:bCs w:val="0"/>
+          <w:sz w:val="24"/>
+          <w:szCs w:val="24"/>
+        </w:rPr>
+      </w:pPr>
+      <w:r>
+        <w:rPr>
+          <w:b w:val="0"/>
+          <w:bCs w:val="0"/>
+          <w:sz w:val="24"/>
+          <w:szCs w:val="24"/>
+        </w:rPr>
+        <w:t xml:space="preserve">The web page shall follow the https security protocols to protect the </w:t>
+      </w:r>
+      <w:r>
+        <w:rPr>
+          <w:b w:val="0"/>
+          <w:bCs w:val="0"/>
+          <w:sz w:val="24"/>
+          <w:szCs w:val="24"/>
+        </w:rPr>
+        <w:t>user's</w:t>
+      </w:r>
+      <w:r>
+        <w:rPr>
+          <w:b w:val="0"/>
+          <w:bCs w:val="0"/>
+          <w:sz w:val="24"/>
+          <w:szCs w:val="24"/>
+        </w:rPr>
+        <w:t xml:space="preserve"> information and location if asked for.</w:t>
+      </w:r>
+    </w:p>
+    <w:p xmlns:wp14="http://schemas.microsoft.com/office/word/2010/wordml" wp14:textId="50A213DE">
+      <w:pPr>
+        <w:pStyle w:val="Normal"/>
+        <w:rPr>
+          <w:b w:val="1"/>
+          <w:bCs w:val="1"/>
+          <w:sz w:val="24"/>
+          <w:szCs w:val="24"/>
+        </w:rPr>
+      </w:pPr>
+      <w:r>
+        <w:rPr>
+          <w:b w:val="1"/>
+          <w:bCs w:val="1"/>
+          <w:sz w:val="24"/>
+          <w:szCs w:val="24"/>
+        </w:rPr>
         <w:t>Installation and Maintenance Requirements:</w:t>
       </w:r>
     </w:p>
-    <w:p xmlns:wp14="http://schemas.microsoft.com/office/word/2010/wordml" wp14:textId="7746A227">
+    <w:p xmlns:wp14="http://schemas.microsoft.com/office/word/2010/wordml" wp14:textId="2B4D7D93">
       <w:pPr>
         <w:pStyle w:val="ListParagraph"/>
         <w:numPr>
@@ -2199,7 +2525,14 @@
           <w:sz w:val="24"/>
           <w:szCs w:val="24"/>
         </w:rPr>
-        <w:t>will be installed on a server that will require routine maintenance</w:t>
+        <w:t>shall</w:t>
+      </w:r>
+      <w:r>
+        <w:rPr>
+          <w:sz w:val="24"/>
+          <w:szCs w:val="24"/>
+        </w:rPr>
+        <w:t xml:space="preserve"> be installed on a server that will require routine maintenance</w:t>
       </w:r>
       <w:r>
         <w:rPr>
@@ -2226,7 +2559,21 @@
           <w:sz w:val="24"/>
           <w:szCs w:val="24"/>
         </w:rPr>
-        <w:t xml:space="preserve">The Custom database shall be updated periodically to make sure all the nodes </w:t>
+        <w:t>The Custom database shall be updated periodically</w:t>
+      </w:r>
+      <w:r>
+        <w:rPr>
+          <w:sz w:val="24"/>
+          <w:szCs w:val="24"/>
+        </w:rPr>
+        <w:t xml:space="preserve"> via update link on web page,</w:t>
+      </w:r>
+      <w:r>
+        <w:rPr>
+          <w:sz w:val="24"/>
+          <w:szCs w:val="24"/>
+        </w:rPr>
+        <w:t xml:space="preserve"> to make sure all the nodes </w:t>
       </w:r>
       <w:r>
         <w:rPr>
@@ -2254,7 +2601,90 @@
           <w:sz w:val="24"/>
           <w:szCs w:val="24"/>
         </w:rPr>
-        <w:t xml:space="preserve"> and are up to date.</w:t>
+        <w:t xml:space="preserve"> and are up to date</w:t>
+      </w:r>
+      <w:r>
+        <w:rPr>
+          <w:sz w:val="24"/>
+          <w:szCs w:val="24"/>
+        </w:rPr>
+        <w:t>, this will be handled by a python script that</w:t>
+      </w:r>
+      <w:r>
+        <w:rPr>
+          <w:sz w:val="24"/>
+          <w:szCs w:val="24"/>
+        </w:rPr>
+        <w:t xml:space="preserve"> </w:t>
+      </w:r>
+      <w:r>
+        <w:rPr>
+          <w:sz w:val="24"/>
+          <w:szCs w:val="24"/>
+        </w:rPr>
+        <w:t>will</w:t>
+      </w:r>
+      <w:r>
+        <w:rPr>
+          <w:sz w:val="24"/>
+          <w:szCs w:val="24"/>
+        </w:rPr>
+        <w:t xml:space="preserve"> </w:t>
+      </w:r>
+      <w:r>
+        <w:rPr>
+          <w:sz w:val="24"/>
+          <w:szCs w:val="24"/>
+        </w:rPr>
+        <w:t>int</w:t>
+      </w:r>
+      <w:r>
+        <w:rPr>
+          <w:sz w:val="24"/>
+          <w:szCs w:val="24"/>
+        </w:rPr>
+        <w:t>erface</w:t>
+      </w:r>
+      <w:r>
+        <w:rPr>
+          <w:sz w:val="24"/>
+          <w:szCs w:val="24"/>
+        </w:rPr>
+        <w:t xml:space="preserve"> with the database</w:t>
+      </w:r>
+      <w:r>
+        <w:rPr>
+          <w:sz w:val="24"/>
+          <w:szCs w:val="24"/>
+        </w:rPr>
+        <w:t>.</w:t>
+      </w:r>
+    </w:p>
+    <w:p>
+      <w:pPr>
+        <w:pStyle w:val="ListParagraph"/>
+        <w:numPr>
+          <w:ilvl w:val="0"/>
+          <w:numId w:val="6"/>
+        </w:numPr>
+        <w:rPr>
+          <w:sz w:val="24"/>
+          <w:szCs w:val="24"/>
+        </w:rPr>
+      </w:pPr>
+      <w:r>
+        <w:rPr>
+          <w:sz w:val="24"/>
+          <w:szCs w:val="24"/>
+        </w:rPr>
+        <w:t>There shall also be a python script to interface with the database</w:t>
+      </w:r>
+      <w:r>
+        <w:rPr>
+          <w:sz w:val="24"/>
+          <w:szCs w:val="24"/>
+        </w:rPr>
+        <w:t xml:space="preserve"> to change anything in the database if needed manually.</w:t>
       </w:r>
     </w:p>
     <w:sectPr>
@@ -2280,6 +2710,91 @@
 
 <file path=word/numbering.xml><?xml version="1.0" encoding="utf-8"?>
 <w:numbering xmlns:w="http://schemas.openxmlformats.org/wordprocessingml/2006/main">
+  <w:abstractNum xmlns:w="http://schemas.openxmlformats.org/wordprocessingml/2006/main" w:abstractNumId="9">
+    <w:nsid w:val="1609ebcd"/>
+    <w:multiLevelType xmlns:w="http://schemas.openxmlformats.org/wordprocessingml/2006/main" w:val="hybridMultilevel"/>
+    <w:lvl xmlns:w="http://schemas.openxmlformats.org/wordprocessingml/2006/main" w:ilvl="0">
+      <w:start w:val="1"/>
+      <w:numFmt w:val="decimal"/>
+      <w:lvlText w:val="%1."/>
+      <w:lvlJc w:val="left"/>
+      <w:pPr>
+        <w:ind w:left="720" w:hanging="360"/>
+      </w:pPr>
+    </w:lvl>
+    <w:lvl xmlns:w="http://schemas.openxmlformats.org/wordprocessingml/2006/main" w:ilvl="1">
+      <w:start w:val="1"/>
+      <w:numFmt w:val="lowerLetter"/>
+      <w:lvlText w:val="%2."/>
+      <w:lvlJc w:val="left"/>
+      <w:pPr>
+        <w:ind w:left="1440" w:hanging="360"/>
+      </w:pPr>
+    </w:lvl>
+    <w:lvl xmlns:w="http://schemas.openxmlformats.org/wordprocessingml/2006/main" w:ilvl="2">
+      <w:start w:val="1"/>
+      <w:numFmt w:val="lowerRoman"/>
+      <w:lvlText w:val="%3."/>
+      <w:lvlJc w:val="right"/>
+      <w:pPr>
+        <w:ind w:left="2160" w:hanging="180"/>
+      </w:pPr>
+    </w:lvl>
+    <w:lvl xmlns:w="http://schemas.openxmlformats.org/wordprocessingml/2006/main" w:ilvl="3">
+      <w:start w:val="1"/>
+      <w:numFmt w:val="decimal"/>
+      <w:lvlText w:val="%4."/>
+      <w:lvlJc w:val="left"/>
+      <w:pPr>
+        <w:ind w:left="2880" w:hanging="360"/>
+      </w:pPr>
+    </w:lvl>
+    <w:lvl xmlns:w="http://schemas.openxmlformats.org/wordprocessingml/2006/main" w:ilvl="4">
+      <w:start w:val="1"/>
+      <w:numFmt w:val="lowerLetter"/>
+      <w:lvlText w:val="%5."/>
+      <w:lvlJc w:val="left"/>
+      <w:pPr>
+        <w:ind w:left="3600" w:hanging="360"/>
+      </w:pPr>
+    </w:lvl>
+    <w:lvl xmlns:w="http://schemas.openxmlformats.org/wordprocessingml/2006/main" w:ilvl="5">
+      <w:start w:val="1"/>
+      <w:numFmt w:val="lowerRoman"/>
+      <w:lvlText w:val="%6."/>
+      <w:lvlJc w:val="right"/>
+      <w:pPr>
+        <w:ind w:left="4320" w:hanging="180"/>
+      </w:pPr>
+    </w:lvl>
+    <w:lvl xmlns:w="http://schemas.openxmlformats.org/wordprocessingml/2006/main" w:ilvl="6">
+      <w:start w:val="1"/>
+      <w:numFmt w:val="decimal"/>
+      <w:lvlText w:val="%7."/>
+      <w:lvlJc w:val="left"/>
+      <w:pPr>
+        <w:ind w:left="5040" w:hanging="360"/>
+      </w:pPr>
+    </w:lvl>
+    <w:lvl xmlns:w="http://schemas.openxmlformats.org/wordprocessingml/2006/main" w:ilvl="7">
+      <w:start w:val="1"/>
+      <w:numFmt w:val="lowerLetter"/>
+      <w:lvlText w:val="%8."/>
+      <w:lvlJc w:val="left"/>
+      <w:pPr>
+        <w:ind w:left="5760" w:hanging="360"/>
+      </w:pPr>
+    </w:lvl>
+    <w:lvl xmlns:w="http://schemas.openxmlformats.org/wordprocessingml/2006/main" w:ilvl="8">
+      <w:start w:val="1"/>
+      <w:numFmt w:val="lowerRoman"/>
+      <w:lvlText w:val="%9."/>
+      <w:lvlJc w:val="right"/>
+      <w:pPr>
+        <w:ind w:left="6480" w:hanging="180"/>
+      </w:pPr>
+    </w:lvl>
+  </w:abstractNum>
   <w:abstractNum xmlns:w="http://schemas.openxmlformats.org/wordprocessingml/2006/main" w:abstractNumId="8">
     <w:nsid w:val="2fd05eaa"/>
     <w:multiLevelType xmlns:w="http://schemas.openxmlformats.org/wordprocessingml/2006/main" w:val="multilevel"/>
@@ -3075,6 +3590,9 @@
       </w:rPr>
     </w:lvl>
   </w:abstractNum>
+  <w:num w:numId="9">
+    <w:abstractNumId w:val="9"/>
+  </w:num>
   <w:num w:numId="8">
     <w:abstractNumId w:val="8"/>
   </w:num>

</xml_diff>